<commit_message>
add new code  and file
</commit_message>
<xml_diff>
--- a/Report on Bus_Reservation_System.docx
+++ b/Report on Bus_Reservation_System.docx
@@ -19,7 +19,7 @@
         <w:rPr>
           <w:sz w:val="20"/>
         </w:rPr>
-        <w:pict>
+        <w:pict w14:anchorId="0DBA3ED3">
           <v:group id="_x0000_s2060" style="width:46pt;height:68.8pt;mso-position-horizontal-relative:char;mso-position-vertical-relative:line" coordsize="920,1376">
             <v:rect id="_x0000_s2062" style="position:absolute;left:10;top:10;width:900;height:1356" fillcolor="#9dc3e6" stroked="f"/>
             <v:rect id="_x0000_s2061" style="position:absolute;left:10;top:10;width:900;height:1356" filled="f" strokecolor="#9dc3e6" strokeweight="1pt"/>
@@ -47,7 +47,7 @@
         </w:rPr>
       </w:pPr>
       <w:r>
-        <w:pict>
+        <w:pict w14:anchorId="3D08DE33">
           <v:group id="_x0000_s2056" style="position:absolute;margin-left:99.5pt;margin-top:8.95pt;width:412.1pt;height:111.25pt;z-index:-15728128;mso-wrap-distance-left:0;mso-wrap-distance-right:0;mso-position-horizontal-relative:page" coordorigin="1990,179" coordsize="8242,2225">
             <v:rect id="_x0000_s2059" style="position:absolute;left:1995;top:1450;width:8232;height:948" filled="f" strokeweight=".5pt"/>
             <v:shapetype id="_x0000_t75" coordsize="21600,21600" o:spt="75" o:preferrelative="t" path="m@4@5l@4@11@9@11@9@5xe" filled="f" stroked="f">
@@ -183,7 +183,6 @@
         <w:spacing w:before="212"/>
         <w:ind w:left="4113" w:right="0"/>
       </w:pPr>
-      <w:proofErr w:type="gramStart"/>
       <w:r>
         <w:t>“</w:t>
       </w:r>
@@ -196,7 +195,6 @@
       <w:r>
         <w:t>GO</w:t>
       </w:r>
-      <w:proofErr w:type="gramEnd"/>
     </w:p>
     <w:p>
       <w:pPr>
@@ -261,14 +259,12 @@
         </w:rPr>
         <w:t xml:space="preserve"> </w:t>
       </w:r>
-      <w:proofErr w:type="spellStart"/>
       <w:r>
         <w:rPr>
           <w:color w:val="00AF50"/>
         </w:rPr>
         <w:t>SAFE</w:t>
       </w:r>
-      <w:proofErr w:type="spellEnd"/>
       <w:r>
         <w:rPr>
           <w:color w:val="00AF50"/>
@@ -276,14 +272,12 @@
         </w:rPr>
         <w:t xml:space="preserve"> </w:t>
       </w:r>
-      <w:proofErr w:type="spellStart"/>
       <w:r>
         <w:rPr>
           <w:color w:val="00AF50"/>
         </w:rPr>
         <w:t>SAFE</w:t>
       </w:r>
-      <w:proofErr w:type="spellEnd"/>
       <w:r>
         <w:rPr>
           <w:color w:val="00AF50"/>
@@ -291,15 +285,12 @@
         </w:rPr>
         <w:t xml:space="preserve"> </w:t>
       </w:r>
-      <w:proofErr w:type="spellStart"/>
-      <w:proofErr w:type="gramStart"/>
       <w:r>
         <w:rPr>
           <w:color w:val="00AF50"/>
         </w:rPr>
         <w:t>SAFE</w:t>
       </w:r>
-      <w:proofErr w:type="spellEnd"/>
       <w:r>
         <w:rPr>
           <w:color w:val="00AF50"/>
@@ -313,7 +304,6 @@
         </w:rPr>
         <w:t>”</w:t>
       </w:r>
-      <w:proofErr w:type="gramEnd"/>
     </w:p>
     <w:p>
       <w:pPr>
@@ -484,7 +474,7 @@
           <w:position w:val="52"/>
           <w:sz w:val="20"/>
         </w:rPr>
-        <w:pict>
+        <w:pict w14:anchorId="133D1CEE">
           <v:shape id="_x0000_s2064" type="#_x0000_t202" style="width:234.6pt;height:150.6pt;mso-left-percent:-10001;mso-top-percent:-10001;mso-position-horizontal:absolute;mso-position-horizontal-relative:char;mso-position-vertical:absolute;mso-position-vertical-relative:line;mso-left-percent:-10001;mso-top-percent:-10001" filled="f" strokeweight=".5pt">
             <v:textbox inset="0,0,0,0">
               <w:txbxContent>
@@ -620,7 +610,7 @@
         <w:rPr>
           <w:sz w:val="20"/>
         </w:rPr>
-        <w:pict>
+        <w:pict w14:anchorId="49062D87">
           <v:group id="_x0000_s2052" style="width:4.55pt;height:201.4pt;mso-position-horizontal-relative:char;mso-position-vertical-relative:line" coordsize="91,4028">
             <v:rect id="_x0000_s2054" style="position:absolute;left:10;top:10;width:71;height:4008" fillcolor="#9dc3e6" stroked="f"/>
             <v:rect id="_x0000_s2053" style="position:absolute;left:10;top:10;width:71;height:4008" filled="f" strokecolor="#9dc3e6" strokeweight="1pt"/>
@@ -645,7 +635,7 @@
           <w:position w:val="53"/>
           <w:sz w:val="20"/>
         </w:rPr>
-        <w:pict>
+        <w:pict w14:anchorId="5800BFFA">
           <v:shape id="_x0000_s2063" type="#_x0000_t202" style="width:236.7pt;height:150.6pt;mso-left-percent:-10001;mso-top-percent:-10001;mso-position-horizontal:absolute;mso-position-horizontal-relative:char;mso-position-vertical:absolute;mso-position-vertical-relative:line;mso-left-percent:-10001;mso-top-percent:-10001" filled="f" strokeweight=".5pt">
             <v:textbox inset="0,0,0,0">
               <w:txbxContent>
@@ -692,7 +682,6 @@
                       <w:sz w:val="26"/>
                     </w:rPr>
                   </w:pPr>
-                  <w:proofErr w:type="gramStart"/>
                   <w:r>
                     <w:rPr>
                       <w:sz w:val="26"/>
@@ -712,7 +701,6 @@
                     </w:rPr>
                     <w:t>:</w:t>
                   </w:r>
-                  <w:proofErr w:type="gramEnd"/>
                   <w:r>
                     <w:rPr>
                       <w:spacing w:val="-7"/>
@@ -877,7 +865,7 @@
         </w:sectPr>
       </w:pPr>
       <w:r>
-        <w:pict>
+        <w:pict w14:anchorId="2FD1CDE3">
           <v:shape id="_x0000_s2050" type="#_x0000_t202" style="position:absolute;margin-left:203.25pt;margin-top:18.55pt;width:204pt;height:29.4pt;z-index:-15726080;mso-wrap-distance-left:0;mso-wrap-distance-right:0;mso-position-horizontal-relative:page" filled="f" strokeweight=".5pt">
             <v:textbox style="mso-next-textbox:#_x0000_s2050" inset="0,0,0,0">
               <w:txbxContent>
@@ -902,7 +890,6 @@
                     </w:rPr>
                     <w:t xml:space="preserve"> </w:t>
                   </w:r>
-                  <w:proofErr w:type="gramStart"/>
                   <w:r>
                     <w:rPr>
                       <w:sz w:val="30"/>
@@ -922,7 +909,6 @@
                     </w:rPr>
                     <w:t>:</w:t>
                   </w:r>
-                  <w:proofErr w:type="gramEnd"/>
                   <w:r>
                     <w:rPr>
                       <w:spacing w:val="-3"/>
@@ -3211,61 +3197,7 @@
         <w:jc w:val="both"/>
       </w:pPr>
       <w:r>
-        <w:t>The online food delivery market is rapidly growing due to increased internet penetration and</w:t>
-      </w:r>
-      <w:r>
-        <w:rPr>
-          <w:spacing w:val="1"/>
-        </w:rPr>
-        <w:t xml:space="preserve"> </w:t>
-      </w:r>
-      <w:r>
-        <w:t>changing consumer preferences. This project aims to develop a web application that simplifies</w:t>
-      </w:r>
-      <w:r>
-        <w:rPr>
-          <w:spacing w:val="1"/>
-        </w:rPr>
-        <w:t xml:space="preserve"> </w:t>
-      </w:r>
-      <w:r>
-        <w:t>food</w:t>
-      </w:r>
-      <w:r>
-        <w:rPr>
-          <w:spacing w:val="-2"/>
-        </w:rPr>
-        <w:t xml:space="preserve"> </w:t>
-      </w:r>
-      <w:r>
-        <w:t>ordering</w:t>
-      </w:r>
-      <w:r>
-        <w:rPr>
-          <w:spacing w:val="-1"/>
-        </w:rPr>
-        <w:t xml:space="preserve"> </w:t>
-      </w:r>
-      <w:r>
-        <w:t>and</w:t>
-      </w:r>
-      <w:r>
-        <w:rPr>
-          <w:spacing w:val="-1"/>
-        </w:rPr>
-        <w:t xml:space="preserve"> </w:t>
-      </w:r>
-      <w:r>
-        <w:t>delivery</w:t>
-      </w:r>
-      <w:r>
-        <w:rPr>
-          <w:spacing w:val="-3"/>
-        </w:rPr>
-        <w:t xml:space="preserve"> </w:t>
-      </w:r>
-      <w:r>
-        <w:t>processes.</w:t>
+        <w:t>.</w:t>
       </w:r>
     </w:p>
     <w:p>
@@ -3297,257 +3229,6 @@
           <w:b/>
         </w:rPr>
       </w:pPr>
-    </w:p>
-    <w:p>
-      <w:pPr>
-        <w:pStyle w:val="ListParagraph"/>
-        <w:numPr>
-          <w:ilvl w:val="2"/>
-          <w:numId w:val="3"/>
-        </w:numPr>
-        <w:tabs>
-          <w:tab w:val="left" w:pos="819"/>
-          <w:tab w:val="left" w:pos="820"/>
-        </w:tabs>
-        <w:spacing w:before="0"/>
-        <w:rPr>
-          <w:sz w:val="24"/>
-        </w:rPr>
-      </w:pPr>
-      <w:r>
-        <w:rPr>
-          <w:sz w:val="24"/>
-        </w:rPr>
-        <w:t>Develop</w:t>
-      </w:r>
-      <w:r>
-        <w:rPr>
-          <w:spacing w:val="-2"/>
-          <w:sz w:val="24"/>
-        </w:rPr>
-        <w:t xml:space="preserve"> </w:t>
-      </w:r>
-      <w:r>
-        <w:rPr>
-          <w:sz w:val="24"/>
-        </w:rPr>
-        <w:t>a</w:t>
-      </w:r>
-      <w:r>
-        <w:rPr>
-          <w:spacing w:val="-4"/>
-          <w:sz w:val="24"/>
-        </w:rPr>
-        <w:t xml:space="preserve"> </w:t>
-      </w:r>
-      <w:r>
-        <w:rPr>
-          <w:sz w:val="24"/>
-        </w:rPr>
-        <w:t>user-friendly</w:t>
-      </w:r>
-      <w:r>
-        <w:rPr>
-          <w:spacing w:val="-4"/>
-          <w:sz w:val="24"/>
-        </w:rPr>
-        <w:t xml:space="preserve"> </w:t>
-      </w:r>
-      <w:r>
-        <w:rPr>
-          <w:sz w:val="24"/>
-        </w:rPr>
-        <w:t>platform</w:t>
-      </w:r>
-      <w:r>
-        <w:rPr>
-          <w:spacing w:val="-2"/>
-          <w:sz w:val="24"/>
-        </w:rPr>
-        <w:t xml:space="preserve"> </w:t>
-      </w:r>
-      <w:r>
-        <w:rPr>
-          <w:sz w:val="24"/>
-        </w:rPr>
-        <w:t>for</w:t>
-      </w:r>
-      <w:r>
-        <w:rPr>
-          <w:spacing w:val="-4"/>
-          <w:sz w:val="24"/>
-        </w:rPr>
-        <w:t xml:space="preserve"> </w:t>
-      </w:r>
-      <w:r>
-        <w:rPr>
-          <w:sz w:val="24"/>
-        </w:rPr>
-        <w:t>customers</w:t>
-      </w:r>
-      <w:r>
-        <w:rPr>
-          <w:spacing w:val="-2"/>
-          <w:sz w:val="24"/>
-        </w:rPr>
-        <w:t xml:space="preserve"> </w:t>
-      </w:r>
-      <w:r>
-        <w:rPr>
-          <w:sz w:val="24"/>
-        </w:rPr>
-        <w:t>to order</w:t>
-      </w:r>
-      <w:r>
-        <w:rPr>
-          <w:spacing w:val="-2"/>
-          <w:sz w:val="24"/>
-        </w:rPr>
-        <w:t xml:space="preserve"> </w:t>
-      </w:r>
-      <w:r>
-        <w:rPr>
-          <w:sz w:val="24"/>
-        </w:rPr>
-        <w:t>food</w:t>
-      </w:r>
-      <w:r>
-        <w:rPr>
-          <w:spacing w:val="-2"/>
-          <w:sz w:val="24"/>
-        </w:rPr>
-        <w:t xml:space="preserve"> </w:t>
-      </w:r>
-      <w:r>
-        <w:rPr>
-          <w:sz w:val="24"/>
-        </w:rPr>
-        <w:t>online.</w:t>
-      </w:r>
-    </w:p>
-    <w:p>
-      <w:pPr>
-        <w:pStyle w:val="ListParagraph"/>
-        <w:numPr>
-          <w:ilvl w:val="2"/>
-          <w:numId w:val="3"/>
-        </w:numPr>
-        <w:tabs>
-          <w:tab w:val="left" w:pos="819"/>
-          <w:tab w:val="left" w:pos="820"/>
-        </w:tabs>
-        <w:spacing w:before="0"/>
-        <w:rPr>
-          <w:sz w:val="24"/>
-        </w:rPr>
-      </w:pPr>
-      <w:r>
-        <w:rPr>
-          <w:sz w:val="24"/>
-        </w:rPr>
-        <w:t>Ensure</w:t>
-      </w:r>
-      <w:r>
-        <w:rPr>
-          <w:spacing w:val="-6"/>
-          <w:sz w:val="24"/>
-        </w:rPr>
-        <w:t xml:space="preserve"> </w:t>
-      </w:r>
-      <w:r>
-        <w:rPr>
-          <w:sz w:val="24"/>
-        </w:rPr>
-        <w:t>secure</w:t>
-      </w:r>
-      <w:r>
-        <w:rPr>
-          <w:spacing w:val="-3"/>
-          <w:sz w:val="24"/>
-        </w:rPr>
-        <w:t xml:space="preserve"> </w:t>
-      </w:r>
-      <w:r>
-        <w:rPr>
-          <w:sz w:val="24"/>
-        </w:rPr>
-        <w:t>payment transactions.</w:t>
-      </w:r>
-    </w:p>
-    <w:p>
-      <w:pPr>
-        <w:pStyle w:val="ListParagraph"/>
-        <w:numPr>
-          <w:ilvl w:val="2"/>
-          <w:numId w:val="3"/>
-        </w:numPr>
-        <w:tabs>
-          <w:tab w:val="left" w:pos="819"/>
-          <w:tab w:val="left" w:pos="820"/>
-        </w:tabs>
-        <w:spacing w:before="0"/>
-        <w:rPr>
-          <w:sz w:val="24"/>
-        </w:rPr>
-      </w:pPr>
-      <w:r>
-        <w:rPr>
-          <w:sz w:val="24"/>
-        </w:rPr>
-        <w:t>Enable</w:t>
-      </w:r>
-      <w:r>
-        <w:rPr>
-          <w:spacing w:val="-5"/>
-          <w:sz w:val="24"/>
-        </w:rPr>
-        <w:t xml:space="preserve"> </w:t>
-      </w:r>
-      <w:r>
-        <w:rPr>
-          <w:sz w:val="24"/>
-        </w:rPr>
-        <w:t>real-time</w:t>
-      </w:r>
-      <w:r>
-        <w:rPr>
-          <w:spacing w:val="-2"/>
-          <w:sz w:val="24"/>
-        </w:rPr>
-        <w:t xml:space="preserve"> </w:t>
-      </w:r>
-      <w:r>
-        <w:rPr>
-          <w:sz w:val="24"/>
-        </w:rPr>
-        <w:t>tracking</w:t>
-      </w:r>
-      <w:r>
-        <w:rPr>
-          <w:spacing w:val="-2"/>
-          <w:sz w:val="24"/>
-        </w:rPr>
-        <w:t xml:space="preserve"> </w:t>
-      </w:r>
-      <w:r>
-        <w:rPr>
-          <w:sz w:val="24"/>
-        </w:rPr>
-        <w:t>of</w:t>
-      </w:r>
-      <w:r>
-        <w:rPr>
-          <w:spacing w:val="-5"/>
-          <w:sz w:val="24"/>
-        </w:rPr>
-        <w:t xml:space="preserve"> </w:t>
-      </w:r>
-      <w:r>
-        <w:rPr>
-          <w:sz w:val="24"/>
-        </w:rPr>
-        <w:t>orders.</w:t>
-      </w:r>
     </w:p>
     <w:p>
       <w:pPr>
@@ -3588,178 +3269,7 @@
         <w:jc w:val="both"/>
       </w:pPr>
       <w:r>
-        <w:t>To</w:t>
-      </w:r>
-      <w:r>
-        <w:rPr>
-          <w:spacing w:val="-6"/>
-        </w:rPr>
-        <w:t xml:space="preserve"> </w:t>
-      </w:r>
-      <w:r>
-        <w:t>cater</w:t>
-      </w:r>
-      <w:r>
-        <w:rPr>
-          <w:spacing w:val="-5"/>
-        </w:rPr>
-        <w:t xml:space="preserve"> </w:t>
-      </w:r>
-      <w:r>
-        <w:t>to</w:t>
-      </w:r>
-      <w:r>
-        <w:rPr>
-          <w:spacing w:val="-6"/>
-        </w:rPr>
-        <w:t xml:space="preserve"> </w:t>
-      </w:r>
-      <w:r>
-        <w:t>the</w:t>
-      </w:r>
-      <w:r>
-        <w:rPr>
-          <w:spacing w:val="-8"/>
-        </w:rPr>
-        <w:t xml:space="preserve"> </w:t>
-      </w:r>
-      <w:r>
-        <w:t>increasing</w:t>
-      </w:r>
-      <w:r>
-        <w:rPr>
-          <w:spacing w:val="-5"/>
-        </w:rPr>
-        <w:t xml:space="preserve"> </w:t>
-      </w:r>
-      <w:r>
-        <w:t>demand</w:t>
-      </w:r>
-      <w:r>
-        <w:rPr>
-          <w:spacing w:val="-6"/>
-        </w:rPr>
-        <w:t xml:space="preserve"> </w:t>
-      </w:r>
-      <w:r>
-        <w:t>for</w:t>
-      </w:r>
-      <w:r>
-        <w:rPr>
-          <w:spacing w:val="-5"/>
-        </w:rPr>
-        <w:t xml:space="preserve"> </w:t>
-      </w:r>
-      <w:r>
-        <w:t>convenient</w:t>
-      </w:r>
-      <w:r>
-        <w:rPr>
-          <w:spacing w:val="-1"/>
-        </w:rPr>
-        <w:t xml:space="preserve"> </w:t>
-      </w:r>
-      <w:r>
-        <w:t>food</w:t>
-      </w:r>
-      <w:r>
-        <w:rPr>
-          <w:spacing w:val="-5"/>
-        </w:rPr>
-        <w:t xml:space="preserve"> </w:t>
-      </w:r>
-      <w:r>
-        <w:t>delivery</w:t>
-      </w:r>
-      <w:r>
-        <w:rPr>
-          <w:spacing w:val="-10"/>
-        </w:rPr>
-        <w:t xml:space="preserve"> </w:t>
-      </w:r>
-      <w:r>
-        <w:t>services</w:t>
-      </w:r>
-      <w:r>
-        <w:rPr>
-          <w:spacing w:val="-9"/>
-        </w:rPr>
-        <w:t xml:space="preserve"> </w:t>
-      </w:r>
-      <w:r>
-        <w:t>and</w:t>
-      </w:r>
-      <w:r>
-        <w:rPr>
-          <w:spacing w:val="-3"/>
-        </w:rPr>
-        <w:t xml:space="preserve"> </w:t>
-      </w:r>
-      <w:r>
-        <w:t>to</w:t>
-      </w:r>
-      <w:r>
-        <w:rPr>
-          <w:spacing w:val="-6"/>
-        </w:rPr>
-        <w:t xml:space="preserve"> </w:t>
-      </w:r>
-      <w:r>
-        <w:t>provide</w:t>
-      </w:r>
-      <w:r>
-        <w:rPr>
-          <w:spacing w:val="-4"/>
-        </w:rPr>
-        <w:t xml:space="preserve"> </w:t>
-      </w:r>
-      <w:r>
-        <w:t>a</w:t>
-      </w:r>
-      <w:r>
-        <w:rPr>
-          <w:spacing w:val="-5"/>
-        </w:rPr>
-        <w:t xml:space="preserve"> </w:t>
-      </w:r>
-      <w:r>
-        <w:t>seamless</w:t>
-      </w:r>
-      <w:r>
-        <w:rPr>
-          <w:spacing w:val="-58"/>
-        </w:rPr>
-        <w:t xml:space="preserve"> </w:t>
-      </w:r>
-      <w:r>
-        <w:t>experience</w:t>
-      </w:r>
-      <w:r>
-        <w:rPr>
-          <w:spacing w:val="-5"/>
-        </w:rPr>
-        <w:t xml:space="preserve"> </w:t>
-      </w:r>
-      <w:r>
-        <w:t>for</w:t>
-      </w:r>
-      <w:r>
-        <w:rPr>
-          <w:spacing w:val="-1"/>
-        </w:rPr>
-        <w:t xml:space="preserve"> </w:t>
-      </w:r>
-      <w:r>
-        <w:t>users and</w:t>
-      </w:r>
-      <w:r>
-        <w:rPr>
-          <w:spacing w:val="2"/>
-        </w:rPr>
-        <w:t xml:space="preserve"> </w:t>
-      </w:r>
-      <w:r>
-        <w:t>restaurants.</w:t>
+        <w:t>.</w:t>
       </w:r>
     </w:p>
     <w:p>
@@ -3804,277 +3314,6 @@
     <w:p>
       <w:pPr>
         <w:pStyle w:val="BodyText"/>
-        <w:spacing w:before="1" w:line="278" w:lineRule="auto"/>
-        <w:ind w:left="100" w:right="110"/>
-        <w:jc w:val="both"/>
-      </w:pPr>
-      <w:r>
-        <w:t>Existing</w:t>
-      </w:r>
-      <w:r>
-        <w:rPr>
-          <w:spacing w:val="-11"/>
-        </w:rPr>
-        <w:t xml:space="preserve"> </w:t>
-      </w:r>
-      <w:r>
-        <w:t>platforms</w:t>
-      </w:r>
-      <w:r>
-        <w:rPr>
-          <w:spacing w:val="-4"/>
-        </w:rPr>
-        <w:t xml:space="preserve"> </w:t>
-      </w:r>
-      <w:r>
-        <w:t>like</w:t>
-      </w:r>
-      <w:r>
-        <w:rPr>
-          <w:spacing w:val="-8"/>
-        </w:rPr>
-        <w:t xml:space="preserve"> </w:t>
-      </w:r>
-      <w:r>
-        <w:t>Uber</w:t>
-      </w:r>
-      <w:r>
-        <w:rPr>
-          <w:spacing w:val="-12"/>
-        </w:rPr>
-        <w:t xml:space="preserve"> </w:t>
-      </w:r>
-      <w:r>
-        <w:t>Eats,</w:t>
-      </w:r>
-      <w:r>
-        <w:rPr>
-          <w:spacing w:val="-8"/>
-        </w:rPr>
-        <w:t xml:space="preserve"> </w:t>
-      </w:r>
-      <w:proofErr w:type="spellStart"/>
-      <w:r>
-        <w:t>DoorDash</w:t>
-      </w:r>
-      <w:proofErr w:type="spellEnd"/>
-      <w:r>
-        <w:t>,</w:t>
-      </w:r>
-      <w:r>
-        <w:rPr>
-          <w:spacing w:val="-6"/>
-        </w:rPr>
-        <w:t xml:space="preserve"> </w:t>
-      </w:r>
-      <w:r>
-        <w:t>and</w:t>
-      </w:r>
-      <w:r>
-        <w:rPr>
-          <w:spacing w:val="-6"/>
-        </w:rPr>
-        <w:t xml:space="preserve"> </w:t>
-      </w:r>
-      <w:r>
-        <w:t>Grubhub</w:t>
-      </w:r>
-      <w:r>
-        <w:rPr>
-          <w:spacing w:val="-8"/>
-        </w:rPr>
-        <w:t xml:space="preserve"> </w:t>
-      </w:r>
-      <w:r>
-        <w:t>have</w:t>
-      </w:r>
-      <w:r>
-        <w:rPr>
-          <w:spacing w:val="-11"/>
-        </w:rPr>
-        <w:t xml:space="preserve"> </w:t>
-      </w:r>
-      <w:r>
-        <w:t>set</w:t>
-      </w:r>
-      <w:r>
-        <w:rPr>
-          <w:spacing w:val="-8"/>
-        </w:rPr>
-        <w:t xml:space="preserve"> </w:t>
-      </w:r>
-      <w:r>
-        <w:t>standards</w:t>
-      </w:r>
-      <w:r>
-        <w:rPr>
-          <w:spacing w:val="-9"/>
-        </w:rPr>
-        <w:t xml:space="preserve"> </w:t>
-      </w:r>
-      <w:r>
-        <w:t>in</w:t>
-      </w:r>
-      <w:r>
-        <w:rPr>
-          <w:spacing w:val="-8"/>
-        </w:rPr>
-        <w:t xml:space="preserve"> </w:t>
-      </w:r>
-      <w:r>
-        <w:t>the</w:t>
-      </w:r>
-      <w:r>
-        <w:rPr>
-          <w:spacing w:val="-9"/>
-        </w:rPr>
-        <w:t xml:space="preserve"> </w:t>
-      </w:r>
-      <w:r>
-        <w:t>industry.</w:t>
-      </w:r>
-      <w:r>
-        <w:rPr>
-          <w:spacing w:val="-6"/>
-        </w:rPr>
-        <w:t xml:space="preserve"> </w:t>
-      </w:r>
-      <w:r>
-        <w:t>Our</w:t>
-      </w:r>
-      <w:r>
-        <w:rPr>
-          <w:spacing w:val="-57"/>
-        </w:rPr>
-        <w:t xml:space="preserve"> </w:t>
-      </w:r>
-      <w:r>
-        <w:rPr>
-          <w:spacing w:val="-1"/>
-        </w:rPr>
-        <w:t>project</w:t>
-      </w:r>
-      <w:r>
-        <w:rPr>
-          <w:spacing w:val="-17"/>
-        </w:rPr>
-        <w:t xml:space="preserve"> </w:t>
-      </w:r>
-      <w:r>
-        <w:rPr>
-          <w:spacing w:val="-1"/>
-        </w:rPr>
-        <w:t>aims</w:t>
-      </w:r>
-      <w:r>
-        <w:rPr>
-          <w:spacing w:val="-14"/>
-        </w:rPr>
-        <w:t xml:space="preserve"> </w:t>
-      </w:r>
-      <w:r>
-        <w:rPr>
-          <w:spacing w:val="-1"/>
-        </w:rPr>
-        <w:t>to</w:t>
-      </w:r>
-      <w:r>
-        <w:rPr>
-          <w:spacing w:val="-13"/>
-        </w:rPr>
-        <w:t xml:space="preserve"> </w:t>
-      </w:r>
-      <w:r>
-        <w:rPr>
-          <w:spacing w:val="-1"/>
-        </w:rPr>
-        <w:t>integrate</w:t>
-      </w:r>
-      <w:r>
-        <w:rPr>
-          <w:spacing w:val="-16"/>
-        </w:rPr>
-        <w:t xml:space="preserve"> </w:t>
-      </w:r>
-      <w:r>
-        <w:t>similar</w:t>
-      </w:r>
-      <w:r>
-        <w:rPr>
-          <w:spacing w:val="-15"/>
-        </w:rPr>
-        <w:t xml:space="preserve"> </w:t>
-      </w:r>
-      <w:r>
-        <w:t>features</w:t>
-      </w:r>
-      <w:r>
-        <w:rPr>
-          <w:spacing w:val="-14"/>
-        </w:rPr>
-        <w:t xml:space="preserve"> </w:t>
-      </w:r>
-      <w:r>
-        <w:t>with</w:t>
-      </w:r>
-      <w:r>
-        <w:rPr>
-          <w:spacing w:val="-13"/>
-        </w:rPr>
-        <w:t xml:space="preserve"> </w:t>
-      </w:r>
-      <w:r>
-        <w:t>additional</w:t>
-      </w:r>
-      <w:r>
-        <w:rPr>
-          <w:spacing w:val="-16"/>
-        </w:rPr>
-        <w:t xml:space="preserve"> </w:t>
-      </w:r>
-      <w:r>
-        <w:t>enhancements</w:t>
-      </w:r>
-      <w:r>
-        <w:rPr>
-          <w:spacing w:val="-12"/>
-        </w:rPr>
-        <w:t xml:space="preserve"> </w:t>
-      </w:r>
-      <w:r>
-        <w:t>to</w:t>
-      </w:r>
-      <w:r>
-        <w:rPr>
-          <w:spacing w:val="-14"/>
-        </w:rPr>
-        <w:t xml:space="preserve"> </w:t>
-      </w:r>
-      <w:r>
-        <w:t>improve</w:t>
-      </w:r>
-      <w:r>
-        <w:rPr>
-          <w:spacing w:val="-15"/>
-        </w:rPr>
-        <w:t xml:space="preserve"> </w:t>
-      </w:r>
-      <w:r>
-        <w:t>user</w:t>
-      </w:r>
-      <w:r>
-        <w:rPr>
-          <w:spacing w:val="-14"/>
-        </w:rPr>
-        <w:t xml:space="preserve"> </w:t>
-      </w:r>
-      <w:r>
-        <w:t>experience.</w:t>
-      </w:r>
-    </w:p>
-    <w:p>
-      <w:pPr>
-        <w:pStyle w:val="BodyText"/>
       </w:pPr>
     </w:p>
     <w:p>
@@ -4099,149 +3338,6 @@
         <w:rPr>
           <w:b/>
         </w:rPr>
-      </w:pPr>
-    </w:p>
-    <w:p>
-      <w:pPr>
-        <w:pStyle w:val="BodyText"/>
-        <w:spacing w:before="1" w:line="276" w:lineRule="auto"/>
-        <w:ind w:left="100" w:right="109"/>
-        <w:jc w:val="both"/>
-      </w:pPr>
-      <w:r>
-        <w:t>Despite the availability of various food delivery applications, there is room for improvement in</w:t>
-      </w:r>
-      <w:r>
-        <w:rPr>
-          <w:spacing w:val="1"/>
-        </w:rPr>
-        <w:t xml:space="preserve"> </w:t>
-      </w:r>
-      <w:r>
-        <w:t>user</w:t>
-      </w:r>
-      <w:r>
-        <w:rPr>
-          <w:spacing w:val="-8"/>
-        </w:rPr>
-        <w:t xml:space="preserve"> </w:t>
-      </w:r>
-      <w:r>
-        <w:t>interface</w:t>
-      </w:r>
-      <w:r>
-        <w:rPr>
-          <w:spacing w:val="-8"/>
-        </w:rPr>
-        <w:t xml:space="preserve"> </w:t>
-      </w:r>
-      <w:r>
-        <w:t>design,</w:t>
-      </w:r>
-      <w:r>
-        <w:rPr>
-          <w:spacing w:val="-5"/>
-        </w:rPr>
-        <w:t xml:space="preserve"> </w:t>
-      </w:r>
-      <w:r>
-        <w:t>real-time</w:t>
-      </w:r>
-      <w:r>
-        <w:rPr>
-          <w:spacing w:val="-8"/>
-        </w:rPr>
-        <w:t xml:space="preserve"> </w:t>
-      </w:r>
-      <w:r>
-        <w:t>order</w:t>
-      </w:r>
-      <w:r>
-        <w:rPr>
-          <w:spacing w:val="-7"/>
-        </w:rPr>
-        <w:t xml:space="preserve"> </w:t>
-      </w:r>
-      <w:r>
-        <w:t>tracking,</w:t>
-      </w:r>
-      <w:r>
-        <w:rPr>
-          <w:spacing w:val="-6"/>
-        </w:rPr>
-        <w:t xml:space="preserve"> </w:t>
-      </w:r>
-      <w:r>
-        <w:t>and</w:t>
-      </w:r>
-      <w:r>
-        <w:rPr>
-          <w:spacing w:val="-1"/>
-        </w:rPr>
-        <w:t xml:space="preserve"> </w:t>
-      </w:r>
-      <w:r>
-        <w:t>restaurant</w:t>
-      </w:r>
-      <w:r>
-        <w:rPr>
-          <w:spacing w:val="-5"/>
-        </w:rPr>
-        <w:t xml:space="preserve"> </w:t>
-      </w:r>
-      <w:r>
-        <w:t>management.</w:t>
-      </w:r>
-      <w:r>
-        <w:rPr>
-          <w:spacing w:val="-6"/>
-        </w:rPr>
-        <w:t xml:space="preserve"> </w:t>
-      </w:r>
-      <w:r>
-        <w:t>This</w:t>
-      </w:r>
-      <w:r>
-        <w:rPr>
-          <w:spacing w:val="-5"/>
-        </w:rPr>
-        <w:t xml:space="preserve"> </w:t>
-      </w:r>
-      <w:r>
-        <w:t>project</w:t>
-      </w:r>
-      <w:r>
-        <w:rPr>
-          <w:spacing w:val="-8"/>
-        </w:rPr>
-        <w:t xml:space="preserve"> </w:t>
-      </w:r>
-      <w:r>
-        <w:t>addresses</w:t>
-      </w:r>
-      <w:r>
-        <w:rPr>
-          <w:spacing w:val="-58"/>
-        </w:rPr>
-        <w:t xml:space="preserve"> </w:t>
-      </w:r>
-      <w:r>
-        <w:t>these</w:t>
-      </w:r>
-      <w:r>
-        <w:rPr>
-          <w:spacing w:val="-2"/>
-        </w:rPr>
-        <w:t xml:space="preserve"> </w:t>
-      </w:r>
-      <w:r>
-        <w:t>gaps.</w:t>
-      </w:r>
-    </w:p>
-    <w:p>
-      <w:pPr>
-        <w:pStyle w:val="BodyText"/>
-        <w:spacing w:before="6"/>
       </w:pPr>
     </w:p>
     <w:p>
@@ -4313,85 +3409,6 @@
     </w:p>
     <w:p>
       <w:pPr>
-        <w:pStyle w:val="BodyText"/>
-        <w:spacing w:before="1" w:line="278" w:lineRule="auto"/>
-        <w:ind w:left="100" w:right="108"/>
-        <w:jc w:val="both"/>
-      </w:pPr>
-      <w:r>
-        <w:t>The system comprises a web-based application that connects customers, restaurants, and delivery</w:t>
-      </w:r>
-      <w:r>
-        <w:rPr>
-          <w:spacing w:val="-57"/>
-        </w:rPr>
-        <w:t xml:space="preserve"> </w:t>
-      </w:r>
-      <w:r>
-        <w:t>personnel,</w:t>
-      </w:r>
-      <w:r>
-        <w:rPr>
-          <w:spacing w:val="-2"/>
-        </w:rPr>
-        <w:t xml:space="preserve"> </w:t>
-      </w:r>
-      <w:r>
-        <w:t>facilitating</w:t>
-      </w:r>
-      <w:r>
-        <w:rPr>
-          <w:spacing w:val="-3"/>
-        </w:rPr>
-        <w:t xml:space="preserve"> </w:t>
-      </w:r>
-      <w:r>
-        <w:t>seamless</w:t>
-      </w:r>
-      <w:r>
-        <w:rPr>
-          <w:spacing w:val="-1"/>
-        </w:rPr>
-        <w:t xml:space="preserve"> </w:t>
-      </w:r>
-      <w:r>
-        <w:t>food</w:t>
-      </w:r>
-      <w:r>
-        <w:rPr>
-          <w:spacing w:val="-1"/>
-        </w:rPr>
-        <w:t xml:space="preserve"> </w:t>
-      </w:r>
-      <w:r>
-        <w:t>ordering</w:t>
-      </w:r>
-      <w:r>
-        <w:rPr>
-          <w:spacing w:val="-2"/>
-        </w:rPr>
-        <w:t xml:space="preserve"> </w:t>
-      </w:r>
-      <w:r>
-        <w:t>and</w:t>
-      </w:r>
-      <w:r>
-        <w:rPr>
-          <w:spacing w:val="2"/>
-        </w:rPr>
-        <w:t xml:space="preserve"> </w:t>
-      </w:r>
-      <w:r>
-        <w:t>delivery.</w:t>
-      </w:r>
-    </w:p>
-    <w:p>
-      <w:pPr>
-        <w:pStyle w:val="BodyText"/>
-      </w:pPr>
-    </w:p>
-    <w:p>
-      <w:pPr>
         <w:pStyle w:val="Heading3"/>
         <w:numPr>
           <w:ilvl w:val="1"/>
@@ -4422,285 +3439,6 @@
           <w:b/>
         </w:rPr>
       </w:pPr>
-    </w:p>
-    <w:p>
-      <w:pPr>
-        <w:pStyle w:val="ListParagraph"/>
-        <w:numPr>
-          <w:ilvl w:val="2"/>
-          <w:numId w:val="3"/>
-        </w:numPr>
-        <w:tabs>
-          <w:tab w:val="left" w:pos="819"/>
-          <w:tab w:val="left" w:pos="820"/>
-        </w:tabs>
-        <w:spacing w:before="1"/>
-        <w:rPr>
-          <w:sz w:val="24"/>
-        </w:rPr>
-      </w:pPr>
-      <w:r>
-        <w:rPr>
-          <w:b/>
-          <w:sz w:val="24"/>
-        </w:rPr>
-        <w:t xml:space="preserve">Frontend: </w:t>
-      </w:r>
-      <w:r>
-        <w:rPr>
-          <w:sz w:val="24"/>
-        </w:rPr>
-        <w:t>HTML,</w:t>
-      </w:r>
-      <w:r>
-        <w:rPr>
-          <w:spacing w:val="-2"/>
-          <w:sz w:val="24"/>
-        </w:rPr>
-        <w:t xml:space="preserve"> </w:t>
-      </w:r>
-      <w:r>
-        <w:rPr>
-          <w:sz w:val="24"/>
-        </w:rPr>
-        <w:t>CSS,</w:t>
-      </w:r>
-      <w:r>
-        <w:rPr>
-          <w:spacing w:val="-3"/>
-          <w:sz w:val="24"/>
-        </w:rPr>
-        <w:t xml:space="preserve"> </w:t>
-      </w:r>
-      <w:r>
-        <w:rPr>
-          <w:sz w:val="24"/>
-        </w:rPr>
-        <w:t>JavaScript</w:t>
-      </w:r>
-    </w:p>
-    <w:p>
-      <w:pPr>
-        <w:pStyle w:val="ListParagraph"/>
-        <w:numPr>
-          <w:ilvl w:val="2"/>
-          <w:numId w:val="3"/>
-        </w:numPr>
-        <w:tabs>
-          <w:tab w:val="left" w:pos="819"/>
-          <w:tab w:val="left" w:pos="820"/>
-        </w:tabs>
-        <w:spacing w:before="0"/>
-        <w:rPr>
-          <w:sz w:val="24"/>
-        </w:rPr>
-      </w:pPr>
-      <w:r>
-        <w:rPr>
-          <w:b/>
-          <w:sz w:val="24"/>
-        </w:rPr>
-        <w:t xml:space="preserve">Backend: </w:t>
-      </w:r>
-      <w:r>
-        <w:rPr>
-          <w:sz w:val="24"/>
-        </w:rPr>
-        <w:t>PHP,</w:t>
-      </w:r>
-      <w:r>
-        <w:rPr>
-          <w:spacing w:val="-3"/>
-          <w:sz w:val="24"/>
-        </w:rPr>
-        <w:t xml:space="preserve"> </w:t>
-      </w:r>
-      <w:r>
-        <w:rPr>
-          <w:sz w:val="24"/>
-        </w:rPr>
-        <w:t>MySQL</w:t>
-      </w:r>
-    </w:p>
-    <w:p>
-      <w:pPr>
-        <w:pStyle w:val="ListParagraph"/>
-        <w:numPr>
-          <w:ilvl w:val="2"/>
-          <w:numId w:val="3"/>
-        </w:numPr>
-        <w:tabs>
-          <w:tab w:val="left" w:pos="819"/>
-          <w:tab w:val="left" w:pos="820"/>
-        </w:tabs>
-        <w:spacing w:before="0"/>
-        <w:rPr>
-          <w:sz w:val="24"/>
-        </w:rPr>
-      </w:pPr>
-      <w:r>
-        <w:rPr>
-          <w:b/>
-          <w:sz w:val="24"/>
-        </w:rPr>
-        <w:t>Middleware:</w:t>
-      </w:r>
-      <w:r>
-        <w:rPr>
-          <w:b/>
-          <w:spacing w:val="-4"/>
-          <w:sz w:val="24"/>
-        </w:rPr>
-        <w:t xml:space="preserve"> </w:t>
-      </w:r>
-      <w:r>
-        <w:rPr>
-          <w:sz w:val="24"/>
-        </w:rPr>
-        <w:t>APIs</w:t>
-      </w:r>
-      <w:r>
-        <w:rPr>
-          <w:spacing w:val="-3"/>
-          <w:sz w:val="24"/>
-        </w:rPr>
-        <w:t xml:space="preserve"> </w:t>
-      </w:r>
-      <w:r>
-        <w:rPr>
-          <w:sz w:val="24"/>
-        </w:rPr>
-        <w:t>for</w:t>
-      </w:r>
-      <w:r>
-        <w:rPr>
-          <w:spacing w:val="-3"/>
-          <w:sz w:val="24"/>
-        </w:rPr>
-        <w:t xml:space="preserve"> </w:t>
-      </w:r>
-      <w:r>
-        <w:rPr>
-          <w:sz w:val="24"/>
-        </w:rPr>
-        <w:t>payment</w:t>
-      </w:r>
-      <w:r>
-        <w:rPr>
-          <w:spacing w:val="-3"/>
-          <w:sz w:val="24"/>
-        </w:rPr>
-        <w:t xml:space="preserve"> </w:t>
-      </w:r>
-      <w:r>
-        <w:rPr>
-          <w:sz w:val="24"/>
-        </w:rPr>
-        <w:t>processing</w:t>
-      </w:r>
-      <w:r>
-        <w:rPr>
-          <w:spacing w:val="-5"/>
-          <w:sz w:val="24"/>
-        </w:rPr>
-        <w:t xml:space="preserve"> </w:t>
-      </w:r>
-      <w:r>
-        <w:rPr>
-          <w:sz w:val="24"/>
-        </w:rPr>
-        <w:t>and</w:t>
-      </w:r>
-      <w:r>
-        <w:rPr>
-          <w:spacing w:val="2"/>
-          <w:sz w:val="24"/>
-        </w:rPr>
-        <w:t xml:space="preserve"> </w:t>
-      </w:r>
-      <w:r>
-        <w:rPr>
-          <w:sz w:val="24"/>
-        </w:rPr>
-        <w:t>geolocation</w:t>
-      </w:r>
-    </w:p>
-    <w:p>
-      <w:pPr>
-        <w:pStyle w:val="ListParagraph"/>
-        <w:numPr>
-          <w:ilvl w:val="2"/>
-          <w:numId w:val="3"/>
-        </w:numPr>
-        <w:tabs>
-          <w:tab w:val="left" w:pos="819"/>
-          <w:tab w:val="left" w:pos="820"/>
-        </w:tabs>
-        <w:spacing w:before="0"/>
-        <w:rPr>
-          <w:sz w:val="24"/>
-        </w:rPr>
-      </w:pPr>
-      <w:r>
-        <w:rPr>
-          <w:b/>
-          <w:sz w:val="24"/>
-        </w:rPr>
-        <w:t>Database:</w:t>
-      </w:r>
-      <w:r>
-        <w:rPr>
-          <w:b/>
-          <w:spacing w:val="-1"/>
-          <w:sz w:val="24"/>
-        </w:rPr>
-        <w:t xml:space="preserve"> </w:t>
-      </w:r>
-      <w:r>
-        <w:rPr>
-          <w:sz w:val="24"/>
-        </w:rPr>
-        <w:t>MySQL</w:t>
-      </w:r>
-      <w:r>
-        <w:rPr>
-          <w:spacing w:val="-4"/>
-          <w:sz w:val="24"/>
-        </w:rPr>
-        <w:t xml:space="preserve"> </w:t>
-      </w:r>
-      <w:r>
-        <w:rPr>
-          <w:sz w:val="24"/>
-        </w:rPr>
-        <w:t>for</w:t>
-      </w:r>
-      <w:r>
-        <w:rPr>
-          <w:spacing w:val="-2"/>
-          <w:sz w:val="24"/>
-        </w:rPr>
-        <w:t xml:space="preserve"> </w:t>
-      </w:r>
-      <w:r>
-        <w:rPr>
-          <w:sz w:val="24"/>
-        </w:rPr>
-        <w:t>data</w:t>
-      </w:r>
-      <w:r>
-        <w:rPr>
-          <w:spacing w:val="-2"/>
-          <w:sz w:val="24"/>
-        </w:rPr>
-        <w:t xml:space="preserve"> </w:t>
-      </w:r>
-      <w:r>
-        <w:rPr>
-          <w:sz w:val="24"/>
-        </w:rPr>
-        <w:t>storage</w:t>
-      </w:r>
     </w:p>
     <w:p>
       <w:pPr>
@@ -4763,59 +3501,12 @@
       <w:pPr>
         <w:pStyle w:val="BodyText"/>
         <w:spacing w:before="5"/>
+        <w:jc w:val="both"/>
         <w:rPr>
           <w:b/>
           <w:sz w:val="14"/>
         </w:rPr>
       </w:pPr>
-      <w:r>
-        <w:rPr>
-          <w:noProof/>
-        </w:rPr>
-        <w:drawing>
-          <wp:anchor distT="0" distB="0" distL="0" distR="0" simplePos="0" relativeHeight="251658240" behindDoc="0" locked="0" layoutInCell="1" allowOverlap="1" wp14:anchorId="181DC7AC" wp14:editId="4981C3C3">
-            <wp:simplePos x="0" y="0"/>
-            <wp:positionH relativeFrom="page">
-              <wp:posOffset>1601485</wp:posOffset>
-            </wp:positionH>
-            <wp:positionV relativeFrom="paragraph">
-              <wp:posOffset>130184</wp:posOffset>
-            </wp:positionV>
-            <wp:extent cx="4582423" cy="2145792"/>
-            <wp:effectExtent l="0" t="0" r="0" b="0"/>
-            <wp:wrapTopAndBottom/>
-            <wp:docPr id="3" name="image2.jpeg"/>
-            <wp:cNvGraphicFramePr>
-              <a:graphicFrameLocks xmlns:a="http://schemas.openxmlformats.org/drawingml/2006/main" noChangeAspect="1"/>
-            </wp:cNvGraphicFramePr>
-            <a:graphic xmlns:a="http://schemas.openxmlformats.org/drawingml/2006/main">
-              <a:graphicData uri="http://schemas.openxmlformats.org/drawingml/2006/picture">
-                <pic:pic xmlns:pic="http://schemas.openxmlformats.org/drawingml/2006/picture">
-                  <pic:nvPicPr>
-                    <pic:cNvPr id="4" name="image2.jpeg"/>
-                    <pic:cNvPicPr/>
-                  </pic:nvPicPr>
-                  <pic:blipFill>
-                    <a:blip r:embed="rId11" cstate="print"/>
-                    <a:stretch>
-                      <a:fillRect/>
-                    </a:stretch>
-                  </pic:blipFill>
-                  <pic:spPr>
-                    <a:xfrm>
-                      <a:off x="0" y="0"/>
-                      <a:ext cx="4582423" cy="2145792"/>
-                    </a:xfrm>
-                    <a:prstGeom prst="rect">
-                      <a:avLst/>
-                    </a:prstGeom>
-                  </pic:spPr>
-                </pic:pic>
-              </a:graphicData>
-            </a:graphic>
-          </wp:anchor>
-        </w:drawing>
-      </w:r>
     </w:p>
     <w:p>
       <w:pPr>
@@ -4850,42 +3541,6 @@
         </w:rPr>
         <w:t xml:space="preserve"> </w:t>
       </w:r>
-      <w:r>
-        <w:t>Architecture</w:t>
-      </w:r>
-      <w:r>
-        <w:rPr>
-          <w:spacing w:val="-3"/>
-        </w:rPr>
-        <w:t xml:space="preserve"> </w:t>
-      </w:r>
-      <w:r>
-        <w:t>of online food</w:t>
-      </w:r>
-      <w:r>
-        <w:rPr>
-          <w:spacing w:val="-2"/>
-        </w:rPr>
-        <w:t xml:space="preserve"> </w:t>
-      </w:r>
-      <w:r>
-        <w:t>delivery</w:t>
-      </w:r>
-      <w:r>
-        <w:rPr>
-          <w:spacing w:val="-4"/>
-        </w:rPr>
-        <w:t xml:space="preserve"> </w:t>
-      </w:r>
-      <w:r>
-        <w:t>system</w:t>
-      </w:r>
-    </w:p>
-    <w:p>
-      <w:pPr>
-        <w:pStyle w:val="BodyText"/>
-        <w:spacing w:before="3"/>
-      </w:pPr>
     </w:p>
     <w:p>
       <w:pPr>
@@ -4897,8 +3552,6 @@
         <w:tabs>
           <w:tab w:val="left" w:pos="371"/>
         </w:tabs>
-        <w:ind w:left="820" w:hanging="360"/>
-        <w:jc w:val="right"/>
       </w:pPr>
       <w:r>
         <w:t>Project Features</w:t>
@@ -4966,352 +3619,6 @@
     </w:p>
     <w:p>
       <w:pPr>
-        <w:pStyle w:val="ListParagraph"/>
-        <w:numPr>
-          <w:ilvl w:val="2"/>
-          <w:numId w:val="3"/>
-        </w:numPr>
-        <w:tabs>
-          <w:tab w:val="left" w:pos="819"/>
-          <w:tab w:val="left" w:pos="820"/>
-        </w:tabs>
-        <w:spacing w:before="0"/>
-        <w:rPr>
-          <w:sz w:val="24"/>
-        </w:rPr>
-      </w:pPr>
-      <w:r>
-        <w:rPr>
-          <w:sz w:val="24"/>
-        </w:rPr>
-        <w:t>User</w:t>
-      </w:r>
-      <w:r>
-        <w:rPr>
-          <w:spacing w:val="-5"/>
-          <w:sz w:val="24"/>
-        </w:rPr>
-        <w:t xml:space="preserve"> </w:t>
-      </w:r>
-      <w:r>
-        <w:rPr>
-          <w:sz w:val="24"/>
-        </w:rPr>
-        <w:t>registration</w:t>
-      </w:r>
-      <w:r>
-        <w:rPr>
-          <w:spacing w:val="-2"/>
-          <w:sz w:val="24"/>
-        </w:rPr>
-        <w:t xml:space="preserve"> </w:t>
-      </w:r>
-      <w:r>
-        <w:rPr>
-          <w:sz w:val="24"/>
-        </w:rPr>
-        <w:t>and</w:t>
-      </w:r>
-      <w:r>
-        <w:rPr>
-          <w:spacing w:val="-2"/>
-          <w:sz w:val="24"/>
-        </w:rPr>
-        <w:t xml:space="preserve"> </w:t>
-      </w:r>
-      <w:r>
-        <w:rPr>
-          <w:sz w:val="24"/>
-        </w:rPr>
-        <w:t>login</w:t>
-      </w:r>
-    </w:p>
-    <w:p>
-      <w:pPr>
-        <w:pStyle w:val="ListParagraph"/>
-        <w:numPr>
-          <w:ilvl w:val="2"/>
-          <w:numId w:val="3"/>
-        </w:numPr>
-        <w:tabs>
-          <w:tab w:val="left" w:pos="819"/>
-          <w:tab w:val="left" w:pos="820"/>
-        </w:tabs>
-        <w:spacing w:before="41"/>
-        <w:rPr>
-          <w:sz w:val="24"/>
-        </w:rPr>
-      </w:pPr>
-      <w:r>
-        <w:rPr>
-          <w:sz w:val="24"/>
-        </w:rPr>
-        <w:t>Restaurant and</w:t>
-      </w:r>
-      <w:r>
-        <w:rPr>
-          <w:spacing w:val="-3"/>
-          <w:sz w:val="24"/>
-        </w:rPr>
-        <w:t xml:space="preserve"> </w:t>
-      </w:r>
-      <w:r>
-        <w:rPr>
-          <w:sz w:val="24"/>
-        </w:rPr>
-        <w:t>menu</w:t>
-      </w:r>
-      <w:r>
-        <w:rPr>
-          <w:spacing w:val="-3"/>
-          <w:sz w:val="24"/>
-        </w:rPr>
-        <w:t xml:space="preserve"> </w:t>
-      </w:r>
-      <w:r>
-        <w:rPr>
-          <w:sz w:val="24"/>
-        </w:rPr>
-        <w:t>browsing</w:t>
-      </w:r>
-    </w:p>
-    <w:p>
-      <w:pPr>
-        <w:pStyle w:val="ListParagraph"/>
-        <w:numPr>
-          <w:ilvl w:val="2"/>
-          <w:numId w:val="3"/>
-        </w:numPr>
-        <w:tabs>
-          <w:tab w:val="left" w:pos="819"/>
-          <w:tab w:val="left" w:pos="820"/>
-        </w:tabs>
-        <w:spacing w:before="43"/>
-        <w:rPr>
-          <w:sz w:val="24"/>
-        </w:rPr>
-      </w:pPr>
-      <w:r>
-        <w:rPr>
-          <w:sz w:val="24"/>
-        </w:rPr>
-        <w:t>Order</w:t>
-      </w:r>
-      <w:r>
-        <w:rPr>
-          <w:spacing w:val="-6"/>
-          <w:sz w:val="24"/>
-        </w:rPr>
-        <w:t xml:space="preserve"> </w:t>
-      </w:r>
-      <w:r>
-        <w:rPr>
-          <w:sz w:val="24"/>
-        </w:rPr>
-        <w:t>placement</w:t>
-      </w:r>
-      <w:r>
-        <w:rPr>
-          <w:spacing w:val="1"/>
-          <w:sz w:val="24"/>
-        </w:rPr>
-        <w:t xml:space="preserve"> </w:t>
-      </w:r>
-      <w:r>
-        <w:rPr>
-          <w:sz w:val="24"/>
-        </w:rPr>
-        <w:t>and</w:t>
-      </w:r>
-      <w:r>
-        <w:rPr>
-          <w:spacing w:val="-2"/>
-          <w:sz w:val="24"/>
-        </w:rPr>
-        <w:t xml:space="preserve"> </w:t>
-      </w:r>
-      <w:r>
-        <w:rPr>
-          <w:sz w:val="24"/>
-        </w:rPr>
-        <w:t>payment</w:t>
-      </w:r>
-      <w:r>
-        <w:rPr>
-          <w:spacing w:val="-3"/>
-          <w:sz w:val="24"/>
-        </w:rPr>
-        <w:t xml:space="preserve"> </w:t>
-      </w:r>
-      <w:r>
-        <w:rPr>
-          <w:sz w:val="24"/>
-        </w:rPr>
-        <w:t>processing</w:t>
-      </w:r>
-    </w:p>
-    <w:p>
-      <w:pPr>
-        <w:pStyle w:val="ListParagraph"/>
-        <w:numPr>
-          <w:ilvl w:val="2"/>
-          <w:numId w:val="3"/>
-        </w:numPr>
-        <w:tabs>
-          <w:tab w:val="left" w:pos="819"/>
-          <w:tab w:val="left" w:pos="820"/>
-        </w:tabs>
-        <w:spacing w:before="41"/>
-        <w:rPr>
-          <w:sz w:val="24"/>
-        </w:rPr>
-      </w:pPr>
-      <w:r>
-        <w:rPr>
-          <w:sz w:val="24"/>
-        </w:rPr>
-        <w:t>Real-time</w:t>
-      </w:r>
-      <w:r>
-        <w:rPr>
-          <w:spacing w:val="-4"/>
-          <w:sz w:val="24"/>
-        </w:rPr>
-        <w:t xml:space="preserve"> </w:t>
-      </w:r>
-      <w:r>
-        <w:rPr>
-          <w:sz w:val="24"/>
-        </w:rPr>
-        <w:t>order</w:t>
-      </w:r>
-      <w:r>
-        <w:rPr>
-          <w:spacing w:val="-2"/>
-          <w:sz w:val="24"/>
-        </w:rPr>
-        <w:t xml:space="preserve"> </w:t>
-      </w:r>
-      <w:r>
-        <w:rPr>
-          <w:sz w:val="24"/>
-        </w:rPr>
-        <w:t>tracking</w:t>
-      </w:r>
-    </w:p>
-    <w:p>
-      <w:pPr>
-        <w:pStyle w:val="ListParagraph"/>
-        <w:numPr>
-          <w:ilvl w:val="2"/>
-          <w:numId w:val="3"/>
-        </w:numPr>
-        <w:tabs>
-          <w:tab w:val="left" w:pos="819"/>
-          <w:tab w:val="left" w:pos="820"/>
-        </w:tabs>
-        <w:spacing w:before="41"/>
-        <w:rPr>
-          <w:sz w:val="24"/>
-        </w:rPr>
-      </w:pPr>
-      <w:r>
-        <w:rPr>
-          <w:sz w:val="24"/>
-        </w:rPr>
-        <w:t>Reviews</w:t>
-      </w:r>
-      <w:r>
-        <w:rPr>
-          <w:spacing w:val="-3"/>
-          <w:sz w:val="24"/>
-        </w:rPr>
-        <w:t xml:space="preserve"> </w:t>
-      </w:r>
-      <w:r>
-        <w:rPr>
-          <w:sz w:val="24"/>
-        </w:rPr>
-        <w:t>and</w:t>
-      </w:r>
-      <w:r>
-        <w:rPr>
-          <w:spacing w:val="-3"/>
-          <w:sz w:val="24"/>
-        </w:rPr>
-        <w:t xml:space="preserve"> </w:t>
-      </w:r>
-      <w:r>
-        <w:rPr>
-          <w:sz w:val="24"/>
-        </w:rPr>
-        <w:t>ratings</w:t>
-      </w:r>
-    </w:p>
-    <w:p>
-      <w:pPr>
-        <w:pStyle w:val="ListParagraph"/>
-        <w:numPr>
-          <w:ilvl w:val="2"/>
-          <w:numId w:val="3"/>
-        </w:numPr>
-        <w:tabs>
-          <w:tab w:val="left" w:pos="819"/>
-          <w:tab w:val="left" w:pos="820"/>
-        </w:tabs>
-        <w:spacing w:before="40"/>
-        <w:rPr>
-          <w:sz w:val="24"/>
-        </w:rPr>
-      </w:pPr>
-      <w:r>
-        <w:rPr>
-          <w:sz w:val="24"/>
-        </w:rPr>
-        <w:t>Admin</w:t>
-      </w:r>
-      <w:r>
-        <w:rPr>
-          <w:spacing w:val="-3"/>
-          <w:sz w:val="24"/>
-        </w:rPr>
-        <w:t xml:space="preserve"> </w:t>
-      </w:r>
-      <w:r>
-        <w:rPr>
-          <w:sz w:val="24"/>
-        </w:rPr>
-        <w:t>panel</w:t>
-      </w:r>
-      <w:r>
-        <w:rPr>
-          <w:spacing w:val="-1"/>
-          <w:sz w:val="24"/>
-        </w:rPr>
-        <w:t xml:space="preserve"> </w:t>
-      </w:r>
-      <w:r>
-        <w:rPr>
-          <w:sz w:val="24"/>
-        </w:rPr>
-        <w:t>for</w:t>
-      </w:r>
-      <w:r>
-        <w:rPr>
-          <w:spacing w:val="-3"/>
-          <w:sz w:val="24"/>
-        </w:rPr>
-        <w:t xml:space="preserve"> </w:t>
-      </w:r>
-      <w:r>
-        <w:rPr>
-          <w:sz w:val="24"/>
-        </w:rPr>
-        <w:t>management</w:t>
-      </w:r>
-    </w:p>
-    <w:p>
-      <w:pPr>
         <w:pStyle w:val="BodyText"/>
         <w:rPr>
           <w:sz w:val="28"/>
@@ -5353,346 +3660,6 @@
     </w:p>
     <w:p>
       <w:pPr>
-        <w:pStyle w:val="ListParagraph"/>
-        <w:numPr>
-          <w:ilvl w:val="2"/>
-          <w:numId w:val="3"/>
-        </w:numPr>
-        <w:tabs>
-          <w:tab w:val="left" w:pos="819"/>
-          <w:tab w:val="left" w:pos="820"/>
-        </w:tabs>
-        <w:spacing w:before="0"/>
-        <w:rPr>
-          <w:sz w:val="24"/>
-        </w:rPr>
-      </w:pPr>
-      <w:r>
-        <w:rPr>
-          <w:b/>
-          <w:sz w:val="24"/>
-        </w:rPr>
-        <w:t>Customer</w:t>
-      </w:r>
-      <w:r>
-        <w:rPr>
-          <w:b/>
-          <w:spacing w:val="-7"/>
-          <w:sz w:val="24"/>
-        </w:rPr>
-        <w:t xml:space="preserve"> </w:t>
-      </w:r>
-      <w:r>
-        <w:rPr>
-          <w:b/>
-          <w:sz w:val="24"/>
-        </w:rPr>
-        <w:t>Interface:</w:t>
-      </w:r>
-      <w:r>
-        <w:rPr>
-          <w:b/>
-          <w:spacing w:val="-1"/>
-          <w:sz w:val="24"/>
-        </w:rPr>
-        <w:t xml:space="preserve"> </w:t>
-      </w:r>
-      <w:r>
-        <w:rPr>
-          <w:sz w:val="24"/>
-        </w:rPr>
-        <w:t>Allows</w:t>
-      </w:r>
-      <w:r>
-        <w:rPr>
-          <w:spacing w:val="-3"/>
-          <w:sz w:val="24"/>
-        </w:rPr>
-        <w:t xml:space="preserve"> </w:t>
-      </w:r>
-      <w:r>
-        <w:rPr>
-          <w:sz w:val="24"/>
-        </w:rPr>
-        <w:t>browsing,</w:t>
-      </w:r>
-      <w:r>
-        <w:rPr>
-          <w:spacing w:val="-4"/>
-          <w:sz w:val="24"/>
-        </w:rPr>
-        <w:t xml:space="preserve"> </w:t>
-      </w:r>
-      <w:r>
-        <w:rPr>
-          <w:sz w:val="24"/>
-        </w:rPr>
-        <w:t>ordering, and</w:t>
-      </w:r>
-      <w:r>
-        <w:rPr>
-          <w:spacing w:val="-4"/>
-          <w:sz w:val="24"/>
-        </w:rPr>
-        <w:t xml:space="preserve"> </w:t>
-      </w:r>
-      <w:r>
-        <w:rPr>
-          <w:sz w:val="24"/>
-        </w:rPr>
-        <w:t>payment.</w:t>
-      </w:r>
-    </w:p>
-    <w:p>
-      <w:pPr>
-        <w:pStyle w:val="ListParagraph"/>
-        <w:numPr>
-          <w:ilvl w:val="2"/>
-          <w:numId w:val="3"/>
-        </w:numPr>
-        <w:tabs>
-          <w:tab w:val="left" w:pos="819"/>
-          <w:tab w:val="left" w:pos="820"/>
-        </w:tabs>
-        <w:spacing w:before="41"/>
-        <w:rPr>
-          <w:sz w:val="24"/>
-        </w:rPr>
-      </w:pPr>
-      <w:r>
-        <w:rPr>
-          <w:b/>
-          <w:sz w:val="24"/>
-        </w:rPr>
-        <w:t>Restaurant</w:t>
-      </w:r>
-      <w:r>
-        <w:rPr>
-          <w:b/>
-          <w:spacing w:val="-4"/>
-          <w:sz w:val="24"/>
-        </w:rPr>
-        <w:t xml:space="preserve"> </w:t>
-      </w:r>
-      <w:r>
-        <w:rPr>
-          <w:b/>
-          <w:sz w:val="24"/>
-        </w:rPr>
-        <w:t>Interface:</w:t>
-      </w:r>
-      <w:r>
-        <w:rPr>
-          <w:b/>
-          <w:spacing w:val="2"/>
-          <w:sz w:val="24"/>
-        </w:rPr>
-        <w:t xml:space="preserve"> </w:t>
-      </w:r>
-      <w:r>
-        <w:rPr>
-          <w:sz w:val="24"/>
-        </w:rPr>
-        <w:t>Manages</w:t>
-      </w:r>
-      <w:r>
-        <w:rPr>
-          <w:spacing w:val="-3"/>
-          <w:sz w:val="24"/>
-        </w:rPr>
-        <w:t xml:space="preserve"> </w:t>
-      </w:r>
-      <w:r>
-        <w:rPr>
-          <w:sz w:val="24"/>
-        </w:rPr>
-        <w:t>orders</w:t>
-      </w:r>
-      <w:r>
-        <w:rPr>
-          <w:spacing w:val="-3"/>
-          <w:sz w:val="24"/>
-        </w:rPr>
-        <w:t xml:space="preserve"> </w:t>
-      </w:r>
-      <w:r>
-        <w:rPr>
-          <w:sz w:val="24"/>
-        </w:rPr>
-        <w:t>and menus.</w:t>
-      </w:r>
-    </w:p>
-    <w:p>
-      <w:pPr>
-        <w:pStyle w:val="ListParagraph"/>
-        <w:numPr>
-          <w:ilvl w:val="2"/>
-          <w:numId w:val="3"/>
-        </w:numPr>
-        <w:tabs>
-          <w:tab w:val="left" w:pos="819"/>
-          <w:tab w:val="left" w:pos="820"/>
-        </w:tabs>
-        <w:spacing w:before="40"/>
-        <w:rPr>
-          <w:sz w:val="24"/>
-        </w:rPr>
-      </w:pPr>
-      <w:r>
-        <w:rPr>
-          <w:b/>
-          <w:sz w:val="24"/>
-        </w:rPr>
-        <w:t>Delivery</w:t>
-      </w:r>
-      <w:r>
-        <w:rPr>
-          <w:b/>
-          <w:spacing w:val="-2"/>
-          <w:sz w:val="24"/>
-        </w:rPr>
-        <w:t xml:space="preserve"> </w:t>
-      </w:r>
-      <w:r>
-        <w:rPr>
-          <w:b/>
-          <w:sz w:val="24"/>
-        </w:rPr>
-        <w:t>Interface:</w:t>
-      </w:r>
-      <w:r>
-        <w:rPr>
-          <w:b/>
-          <w:spacing w:val="-1"/>
-          <w:sz w:val="24"/>
-        </w:rPr>
-        <w:t xml:space="preserve"> </w:t>
-      </w:r>
-      <w:r>
-        <w:rPr>
-          <w:sz w:val="24"/>
-        </w:rPr>
-        <w:t>Provides</w:t>
-      </w:r>
-      <w:r>
-        <w:rPr>
-          <w:spacing w:val="-2"/>
-          <w:sz w:val="24"/>
-        </w:rPr>
-        <w:t xml:space="preserve"> </w:t>
-      </w:r>
-      <w:r>
-        <w:rPr>
-          <w:sz w:val="24"/>
-        </w:rPr>
-        <w:t>real-time</w:t>
-      </w:r>
-      <w:r>
-        <w:rPr>
-          <w:spacing w:val="-4"/>
-          <w:sz w:val="24"/>
-        </w:rPr>
-        <w:t xml:space="preserve"> </w:t>
-      </w:r>
-      <w:r>
-        <w:rPr>
-          <w:sz w:val="24"/>
-        </w:rPr>
-        <w:t>order</w:t>
-      </w:r>
-      <w:r>
-        <w:rPr>
-          <w:spacing w:val="-4"/>
-          <w:sz w:val="24"/>
-        </w:rPr>
-        <w:t xml:space="preserve"> </w:t>
-      </w:r>
-      <w:r>
-        <w:rPr>
-          <w:sz w:val="24"/>
-        </w:rPr>
-        <w:t>updates.</w:t>
-      </w:r>
-    </w:p>
-    <w:p>
-      <w:pPr>
-        <w:pStyle w:val="ListParagraph"/>
-        <w:numPr>
-          <w:ilvl w:val="2"/>
-          <w:numId w:val="3"/>
-        </w:numPr>
-        <w:tabs>
-          <w:tab w:val="left" w:pos="819"/>
-          <w:tab w:val="left" w:pos="820"/>
-        </w:tabs>
-        <w:spacing w:before="44"/>
-        <w:rPr>
-          <w:sz w:val="24"/>
-        </w:rPr>
-      </w:pPr>
-      <w:r>
-        <w:rPr>
-          <w:b/>
-          <w:sz w:val="24"/>
-        </w:rPr>
-        <w:t>Admin Interface:</w:t>
-      </w:r>
-      <w:r>
-        <w:rPr>
-          <w:b/>
-          <w:spacing w:val="-1"/>
-          <w:sz w:val="24"/>
-        </w:rPr>
-        <w:t xml:space="preserve"> </w:t>
-      </w:r>
-      <w:r>
-        <w:rPr>
-          <w:sz w:val="24"/>
-        </w:rPr>
-        <w:t>Dashboard</w:t>
-      </w:r>
-      <w:r>
-        <w:rPr>
-          <w:spacing w:val="-3"/>
-          <w:sz w:val="24"/>
-        </w:rPr>
-        <w:t xml:space="preserve"> </w:t>
-      </w:r>
-      <w:r>
-        <w:rPr>
-          <w:sz w:val="24"/>
-        </w:rPr>
-        <w:t>for</w:t>
-      </w:r>
-      <w:r>
-        <w:rPr>
-          <w:spacing w:val="-4"/>
-          <w:sz w:val="24"/>
-        </w:rPr>
-        <w:t xml:space="preserve"> </w:t>
-      </w:r>
-      <w:r>
-        <w:rPr>
-          <w:sz w:val="24"/>
-        </w:rPr>
-        <w:t>system</w:t>
-      </w:r>
-      <w:r>
-        <w:rPr>
-          <w:spacing w:val="-3"/>
-          <w:sz w:val="24"/>
-        </w:rPr>
-        <w:t xml:space="preserve"> </w:t>
-      </w:r>
-      <w:r>
-        <w:rPr>
-          <w:sz w:val="24"/>
-        </w:rPr>
-        <w:t>management.</w:t>
-      </w:r>
-    </w:p>
-    <w:p>
-      <w:pPr>
         <w:pStyle w:val="BodyText"/>
         <w:spacing w:before="8"/>
         <w:rPr>
@@ -5735,225 +3702,22 @@
     </w:p>
     <w:p>
       <w:pPr>
-        <w:pStyle w:val="BodyText"/>
-        <w:spacing w:before="5"/>
-        <w:rPr>
-          <w:b/>
-        </w:rPr>
-      </w:pPr>
-    </w:p>
-    <w:p>
-      <w:pPr>
-        <w:pStyle w:val="ListParagraph"/>
-        <w:numPr>
-          <w:ilvl w:val="2"/>
-          <w:numId w:val="3"/>
-        </w:numPr>
+        <w:pStyle w:val="Heading2"/>
         <w:tabs>
-          <w:tab w:val="left" w:pos="819"/>
-          <w:tab w:val="left" w:pos="820"/>
+          <w:tab w:val="left" w:pos="371"/>
         </w:tabs>
-        <w:spacing w:before="0"/>
-        <w:rPr>
-          <w:sz w:val="24"/>
-        </w:rPr>
-      </w:pPr>
-      <w:r>
-        <w:rPr>
-          <w:b/>
-          <w:sz w:val="24"/>
-        </w:rPr>
-        <w:t>Input:</w:t>
-      </w:r>
-      <w:r>
-        <w:rPr>
-          <w:b/>
-          <w:spacing w:val="-3"/>
-          <w:sz w:val="24"/>
-        </w:rPr>
-        <w:t xml:space="preserve"> </w:t>
-      </w:r>
-      <w:r>
-        <w:rPr>
-          <w:sz w:val="24"/>
-        </w:rPr>
-        <w:t>User</w:t>
-      </w:r>
-      <w:r>
-        <w:rPr>
-          <w:spacing w:val="-5"/>
-          <w:sz w:val="24"/>
-        </w:rPr>
-        <w:t xml:space="preserve"> </w:t>
-      </w:r>
-      <w:r>
-        <w:rPr>
-          <w:sz w:val="24"/>
-        </w:rPr>
-        <w:t>registration</w:t>
-      </w:r>
-      <w:r>
-        <w:rPr>
-          <w:spacing w:val="1"/>
-          <w:sz w:val="24"/>
-        </w:rPr>
-        <w:t xml:space="preserve"> </w:t>
-      </w:r>
-      <w:r>
-        <w:rPr>
-          <w:sz w:val="24"/>
-        </w:rPr>
-        <w:t>details,</w:t>
-      </w:r>
-      <w:r>
-        <w:rPr>
-          <w:spacing w:val="-3"/>
-          <w:sz w:val="24"/>
-        </w:rPr>
-        <w:t xml:space="preserve"> </w:t>
-      </w:r>
-      <w:r>
-        <w:rPr>
-          <w:sz w:val="24"/>
-        </w:rPr>
-        <w:t>order</w:t>
-      </w:r>
-      <w:r>
-        <w:rPr>
-          <w:spacing w:val="-2"/>
-          <w:sz w:val="24"/>
-        </w:rPr>
-        <w:t xml:space="preserve"> </w:t>
-      </w:r>
-      <w:r>
-        <w:rPr>
-          <w:sz w:val="24"/>
-        </w:rPr>
-        <w:t>information,</w:t>
-      </w:r>
-      <w:r>
-        <w:rPr>
-          <w:spacing w:val="-3"/>
-          <w:sz w:val="24"/>
-        </w:rPr>
-        <w:t xml:space="preserve"> </w:t>
-      </w:r>
-      <w:r>
-        <w:rPr>
-          <w:sz w:val="24"/>
-        </w:rPr>
-        <w:t>payment</w:t>
-      </w:r>
-      <w:r>
-        <w:rPr>
-          <w:spacing w:val="-2"/>
-          <w:sz w:val="24"/>
-        </w:rPr>
-        <w:t xml:space="preserve"> </w:t>
-      </w:r>
-      <w:r>
-        <w:rPr>
-          <w:sz w:val="24"/>
-        </w:rPr>
-        <w:t>data.</w:t>
-      </w:r>
-    </w:p>
-    <w:p>
-      <w:pPr>
-        <w:pStyle w:val="ListParagraph"/>
-        <w:numPr>
-          <w:ilvl w:val="2"/>
-          <w:numId w:val="3"/>
-        </w:numPr>
+        <w:spacing w:before="1"/>
+        <w:ind w:left="0" w:firstLine="0"/>
+      </w:pPr>
+    </w:p>
+    <w:p>
+      <w:pPr>
+        <w:pStyle w:val="Heading2"/>
         <w:tabs>
-          <w:tab w:val="left" w:pos="819"/>
-          <w:tab w:val="left" w:pos="820"/>
+          <w:tab w:val="left" w:pos="371"/>
         </w:tabs>
-        <w:spacing w:before="41"/>
-        <w:rPr>
-          <w:sz w:val="24"/>
-        </w:rPr>
-      </w:pPr>
-      <w:r>
-        <w:rPr>
-          <w:b/>
-          <w:sz w:val="24"/>
-        </w:rPr>
-        <w:t>Output:</w:t>
-      </w:r>
-      <w:r>
-        <w:rPr>
-          <w:b/>
-          <w:spacing w:val="-1"/>
-          <w:sz w:val="24"/>
-        </w:rPr>
-        <w:t xml:space="preserve"> </w:t>
-      </w:r>
-      <w:r>
-        <w:rPr>
-          <w:sz w:val="24"/>
-        </w:rPr>
-        <w:t>Order</w:t>
-      </w:r>
-      <w:r>
-        <w:rPr>
-          <w:spacing w:val="-5"/>
-          <w:sz w:val="24"/>
-        </w:rPr>
-        <w:t xml:space="preserve"> </w:t>
-      </w:r>
-      <w:r>
-        <w:rPr>
-          <w:sz w:val="24"/>
-        </w:rPr>
-        <w:t>confirmations,</w:t>
-      </w:r>
-      <w:r>
-        <w:rPr>
-          <w:spacing w:val="-2"/>
-          <w:sz w:val="24"/>
-        </w:rPr>
-        <w:t xml:space="preserve"> </w:t>
-      </w:r>
-      <w:r>
-        <w:rPr>
-          <w:sz w:val="24"/>
-        </w:rPr>
-        <w:t>real-time</w:t>
-      </w:r>
-      <w:r>
-        <w:rPr>
-          <w:spacing w:val="-4"/>
-          <w:sz w:val="24"/>
-        </w:rPr>
-        <w:t xml:space="preserve"> </w:t>
-      </w:r>
-      <w:r>
-        <w:rPr>
-          <w:sz w:val="24"/>
-        </w:rPr>
-        <w:t>updates,</w:t>
-      </w:r>
-      <w:r>
-        <w:rPr>
-          <w:spacing w:val="-2"/>
-          <w:sz w:val="24"/>
-        </w:rPr>
-        <w:t xml:space="preserve"> </w:t>
-      </w:r>
-      <w:r>
-        <w:rPr>
-          <w:sz w:val="24"/>
-        </w:rPr>
-        <w:t>notifications.</w:t>
-      </w:r>
-    </w:p>
-    <w:p>
-      <w:pPr>
-        <w:pStyle w:val="BodyText"/>
-        <w:rPr>
-          <w:sz w:val="28"/>
-        </w:rPr>
+        <w:spacing w:before="1"/>
+        <w:ind w:left="0" w:firstLine="0"/>
       </w:pPr>
     </w:p>
     <w:p>
@@ -5967,7 +3731,6 @@
           <w:tab w:val="left" w:pos="371"/>
         </w:tabs>
         <w:spacing w:before="1"/>
-        <w:ind w:left="820" w:hanging="360"/>
       </w:pPr>
       <w:r>
         <w:t>System</w:t>
@@ -6050,221 +3813,6 @@
     </w:p>
     <w:p>
       <w:pPr>
-        <w:pStyle w:val="ListParagraph"/>
-        <w:numPr>
-          <w:ilvl w:val="2"/>
-          <w:numId w:val="3"/>
-        </w:numPr>
-        <w:tabs>
-          <w:tab w:val="left" w:pos="819"/>
-          <w:tab w:val="left" w:pos="820"/>
-        </w:tabs>
-        <w:spacing w:before="79"/>
-        <w:rPr>
-          <w:sz w:val="24"/>
-        </w:rPr>
-      </w:pPr>
-      <w:r>
-        <w:rPr>
-          <w:b/>
-          <w:sz w:val="24"/>
-        </w:rPr>
-        <w:lastRenderedPageBreak/>
-        <w:t xml:space="preserve">Frontend: </w:t>
-      </w:r>
-      <w:r>
-        <w:rPr>
-          <w:sz w:val="24"/>
-        </w:rPr>
-        <w:t>HTML,</w:t>
-      </w:r>
-      <w:r>
-        <w:rPr>
-          <w:spacing w:val="-2"/>
-          <w:sz w:val="24"/>
-        </w:rPr>
-        <w:t xml:space="preserve"> </w:t>
-      </w:r>
-      <w:r>
-        <w:rPr>
-          <w:sz w:val="24"/>
-        </w:rPr>
-        <w:t>CSS,</w:t>
-      </w:r>
-      <w:r>
-        <w:rPr>
-          <w:spacing w:val="-3"/>
-          <w:sz w:val="24"/>
-        </w:rPr>
-        <w:t xml:space="preserve"> </w:t>
-      </w:r>
-      <w:r>
-        <w:rPr>
-          <w:sz w:val="24"/>
-        </w:rPr>
-        <w:t>JavaScript</w:t>
-      </w:r>
-    </w:p>
-    <w:p>
-      <w:pPr>
-        <w:pStyle w:val="ListParagraph"/>
-        <w:numPr>
-          <w:ilvl w:val="2"/>
-          <w:numId w:val="3"/>
-        </w:numPr>
-        <w:tabs>
-          <w:tab w:val="left" w:pos="819"/>
-          <w:tab w:val="left" w:pos="820"/>
-        </w:tabs>
-        <w:spacing w:before="41"/>
-        <w:rPr>
-          <w:sz w:val="24"/>
-        </w:rPr>
-      </w:pPr>
-      <w:r>
-        <w:rPr>
-          <w:b/>
-          <w:sz w:val="24"/>
-        </w:rPr>
-        <w:t xml:space="preserve">Backend: </w:t>
-      </w:r>
-      <w:r>
-        <w:rPr>
-          <w:sz w:val="24"/>
-        </w:rPr>
-        <w:t>PHP</w:t>
-      </w:r>
-      <w:r>
-        <w:rPr>
-          <w:spacing w:val="-3"/>
-          <w:sz w:val="24"/>
-        </w:rPr>
-        <w:t xml:space="preserve"> </w:t>
-      </w:r>
-      <w:r>
-        <w:rPr>
-          <w:sz w:val="24"/>
-        </w:rPr>
-        <w:t>(Laravel),</w:t>
-      </w:r>
-      <w:r>
-        <w:rPr>
-          <w:spacing w:val="-3"/>
-          <w:sz w:val="24"/>
-        </w:rPr>
-        <w:t xml:space="preserve"> </w:t>
-      </w:r>
-      <w:r>
-        <w:rPr>
-          <w:sz w:val="24"/>
-        </w:rPr>
-        <w:t>MySQL</w:t>
-      </w:r>
-    </w:p>
-    <w:p>
-      <w:pPr>
-        <w:pStyle w:val="ListParagraph"/>
-        <w:numPr>
-          <w:ilvl w:val="2"/>
-          <w:numId w:val="3"/>
-        </w:numPr>
-        <w:tabs>
-          <w:tab w:val="left" w:pos="819"/>
-          <w:tab w:val="left" w:pos="820"/>
-        </w:tabs>
-        <w:spacing w:before="41"/>
-        <w:rPr>
-          <w:sz w:val="24"/>
-          <w:lang w:val="nl-NL"/>
-        </w:rPr>
-      </w:pPr>
-      <w:r>
-        <w:rPr>
-          <w:b/>
-          <w:sz w:val="24"/>
-          <w:lang w:val="nl-NL"/>
-        </w:rPr>
-        <w:t>Tools:</w:t>
-      </w:r>
-      <w:r>
-        <w:rPr>
-          <w:b/>
-          <w:spacing w:val="-2"/>
-          <w:sz w:val="24"/>
-          <w:lang w:val="nl-NL"/>
-        </w:rPr>
-        <w:t xml:space="preserve"> </w:t>
-      </w:r>
-      <w:r>
-        <w:rPr>
-          <w:sz w:val="24"/>
-          <w:lang w:val="nl-NL"/>
-        </w:rPr>
-        <w:t>Git,</w:t>
-      </w:r>
-      <w:r>
-        <w:rPr>
-          <w:spacing w:val="-1"/>
-          <w:sz w:val="24"/>
-          <w:lang w:val="nl-NL"/>
-        </w:rPr>
-        <w:t xml:space="preserve"> </w:t>
-      </w:r>
-      <w:r>
-        <w:rPr>
-          <w:sz w:val="24"/>
-          <w:lang w:val="nl-NL"/>
-        </w:rPr>
-        <w:t>Visual</w:t>
-      </w:r>
-      <w:r>
-        <w:rPr>
-          <w:spacing w:val="-1"/>
-          <w:sz w:val="24"/>
-          <w:lang w:val="nl-NL"/>
-        </w:rPr>
-        <w:t xml:space="preserve"> </w:t>
-      </w:r>
-      <w:r>
-        <w:rPr>
-          <w:sz w:val="24"/>
-          <w:lang w:val="nl-NL"/>
-        </w:rPr>
-        <w:t>Studio</w:t>
-      </w:r>
-      <w:r>
-        <w:rPr>
-          <w:spacing w:val="-3"/>
-          <w:sz w:val="24"/>
-          <w:lang w:val="nl-NL"/>
-        </w:rPr>
-        <w:t xml:space="preserve"> </w:t>
-      </w:r>
-      <w:r>
-        <w:rPr>
-          <w:sz w:val="24"/>
-          <w:lang w:val="nl-NL"/>
-        </w:rPr>
-        <w:t>Code,</w:t>
-      </w:r>
-      <w:r>
-        <w:rPr>
-          <w:spacing w:val="-1"/>
-          <w:sz w:val="24"/>
-          <w:lang w:val="nl-NL"/>
-        </w:rPr>
-        <w:t xml:space="preserve"> </w:t>
-      </w:r>
-      <w:r>
-        <w:rPr>
-          <w:sz w:val="24"/>
-          <w:lang w:val="nl-NL"/>
-        </w:rPr>
-        <w:t>Postman</w:t>
-      </w:r>
-    </w:p>
-    <w:p>
-      <w:pPr>
         <w:pStyle w:val="BodyText"/>
         <w:spacing w:before="11"/>
         <w:rPr>
@@ -6308,228 +3856,6 @@
     </w:p>
     <w:p>
       <w:pPr>
-        <w:pStyle w:val="ListParagraph"/>
-        <w:numPr>
-          <w:ilvl w:val="0"/>
-          <w:numId w:val="2"/>
-        </w:numPr>
-        <w:tabs>
-          <w:tab w:val="left" w:pos="820"/>
-        </w:tabs>
-        <w:spacing w:before="0"/>
-        <w:jc w:val="left"/>
-        <w:rPr>
-          <w:sz w:val="24"/>
-        </w:rPr>
-      </w:pPr>
-      <w:r>
-        <w:rPr>
-          <w:sz w:val="24"/>
-        </w:rPr>
-        <w:t>Requirement</w:t>
-      </w:r>
-      <w:r>
-        <w:rPr>
-          <w:spacing w:val="-2"/>
-          <w:sz w:val="24"/>
-        </w:rPr>
-        <w:t xml:space="preserve"> </w:t>
-      </w:r>
-      <w:r>
-        <w:rPr>
-          <w:sz w:val="24"/>
-        </w:rPr>
-        <w:t>analysis</w:t>
-      </w:r>
-      <w:r>
-        <w:rPr>
-          <w:spacing w:val="-1"/>
-          <w:sz w:val="24"/>
-        </w:rPr>
-        <w:t xml:space="preserve"> </w:t>
-      </w:r>
-      <w:r>
-        <w:rPr>
-          <w:sz w:val="24"/>
-        </w:rPr>
-        <w:t>and</w:t>
-      </w:r>
-      <w:r>
-        <w:rPr>
-          <w:spacing w:val="-5"/>
-          <w:sz w:val="24"/>
-        </w:rPr>
-        <w:t xml:space="preserve"> </w:t>
-      </w:r>
-      <w:r>
-        <w:rPr>
-          <w:sz w:val="24"/>
-        </w:rPr>
-        <w:t>design</w:t>
-      </w:r>
-    </w:p>
-    <w:p>
-      <w:pPr>
-        <w:pStyle w:val="ListParagraph"/>
-        <w:numPr>
-          <w:ilvl w:val="0"/>
-          <w:numId w:val="2"/>
-        </w:numPr>
-        <w:tabs>
-          <w:tab w:val="left" w:pos="820"/>
-        </w:tabs>
-        <w:spacing w:before="41"/>
-        <w:jc w:val="left"/>
-        <w:rPr>
-          <w:sz w:val="24"/>
-        </w:rPr>
-      </w:pPr>
-      <w:r>
-        <w:rPr>
-          <w:sz w:val="24"/>
-        </w:rPr>
-        <w:t>Frontend</w:t>
-      </w:r>
-      <w:r>
-        <w:rPr>
-          <w:spacing w:val="-1"/>
-          <w:sz w:val="24"/>
-        </w:rPr>
-        <w:t xml:space="preserve"> </w:t>
-      </w:r>
-      <w:r>
-        <w:rPr>
-          <w:sz w:val="24"/>
-        </w:rPr>
-        <w:t>and</w:t>
-      </w:r>
-      <w:r>
-        <w:rPr>
-          <w:spacing w:val="-4"/>
-          <w:sz w:val="24"/>
-        </w:rPr>
-        <w:t xml:space="preserve"> </w:t>
-      </w:r>
-      <w:r>
-        <w:rPr>
-          <w:sz w:val="24"/>
-        </w:rPr>
-        <w:t>backend</w:t>
-      </w:r>
-      <w:r>
-        <w:rPr>
-          <w:spacing w:val="-1"/>
-          <w:sz w:val="24"/>
-        </w:rPr>
-        <w:t xml:space="preserve"> </w:t>
-      </w:r>
-      <w:r>
-        <w:rPr>
-          <w:sz w:val="24"/>
-        </w:rPr>
-        <w:t>development</w:t>
-      </w:r>
-    </w:p>
-    <w:p>
-      <w:pPr>
-        <w:pStyle w:val="ListParagraph"/>
-        <w:numPr>
-          <w:ilvl w:val="0"/>
-          <w:numId w:val="2"/>
-        </w:numPr>
-        <w:tabs>
-          <w:tab w:val="left" w:pos="820"/>
-        </w:tabs>
-        <w:spacing w:before="43"/>
-        <w:jc w:val="left"/>
-        <w:rPr>
-          <w:sz w:val="24"/>
-        </w:rPr>
-      </w:pPr>
-      <w:r>
-        <w:rPr>
-          <w:sz w:val="24"/>
-        </w:rPr>
-        <w:t>Integration</w:t>
-      </w:r>
-      <w:r>
-        <w:rPr>
-          <w:spacing w:val="-3"/>
-          <w:sz w:val="24"/>
-        </w:rPr>
-        <w:t xml:space="preserve"> </w:t>
-      </w:r>
-      <w:r>
-        <w:rPr>
-          <w:sz w:val="24"/>
-        </w:rPr>
-        <w:t>and</w:t>
-      </w:r>
-      <w:r>
-        <w:rPr>
-          <w:spacing w:val="-2"/>
-          <w:sz w:val="24"/>
-        </w:rPr>
-        <w:t xml:space="preserve"> </w:t>
-      </w:r>
-      <w:r>
-        <w:rPr>
-          <w:sz w:val="24"/>
-        </w:rPr>
-        <w:t>testing</w:t>
-      </w:r>
-    </w:p>
-    <w:p>
-      <w:pPr>
-        <w:pStyle w:val="ListParagraph"/>
-        <w:numPr>
-          <w:ilvl w:val="0"/>
-          <w:numId w:val="2"/>
-        </w:numPr>
-        <w:tabs>
-          <w:tab w:val="left" w:pos="820"/>
-        </w:tabs>
-        <w:spacing w:before="41"/>
-        <w:jc w:val="left"/>
-        <w:rPr>
-          <w:sz w:val="24"/>
-        </w:rPr>
-      </w:pPr>
-      <w:r>
-        <w:rPr>
-          <w:sz w:val="24"/>
-        </w:rPr>
-        <w:t>Deployment</w:t>
-      </w:r>
-      <w:r>
-        <w:rPr>
-          <w:spacing w:val="-5"/>
-          <w:sz w:val="24"/>
-        </w:rPr>
-        <w:t xml:space="preserve"> </w:t>
-      </w:r>
-      <w:r>
-        <w:rPr>
-          <w:sz w:val="24"/>
-        </w:rPr>
-        <w:t>and</w:t>
-      </w:r>
-      <w:r>
-        <w:rPr>
-          <w:spacing w:val="-2"/>
-          <w:sz w:val="24"/>
-        </w:rPr>
-        <w:t xml:space="preserve"> </w:t>
-      </w:r>
-      <w:r>
-        <w:rPr>
-          <w:sz w:val="24"/>
-        </w:rPr>
-        <w:t>maintenance</w:t>
-      </w:r>
-    </w:p>
-    <w:p>
-      <w:pPr>
         <w:pStyle w:val="BodyText"/>
         <w:spacing w:before="11"/>
         <w:rPr>
@@ -6578,331 +3904,6 @@
           <w:b/>
         </w:rPr>
       </w:pPr>
-    </w:p>
-    <w:p>
-      <w:pPr>
-        <w:pStyle w:val="ListParagraph"/>
-        <w:numPr>
-          <w:ilvl w:val="2"/>
-          <w:numId w:val="3"/>
-        </w:numPr>
-        <w:tabs>
-          <w:tab w:val="left" w:pos="819"/>
-          <w:tab w:val="left" w:pos="820"/>
-        </w:tabs>
-        <w:spacing w:before="0"/>
-        <w:rPr>
-          <w:sz w:val="24"/>
-        </w:rPr>
-      </w:pPr>
-      <w:r>
-        <w:rPr>
-          <w:b/>
-          <w:sz w:val="24"/>
-        </w:rPr>
-        <w:t>Unit</w:t>
-      </w:r>
-      <w:r>
-        <w:rPr>
-          <w:b/>
-          <w:spacing w:val="-5"/>
-          <w:sz w:val="24"/>
-        </w:rPr>
-        <w:t xml:space="preserve"> </w:t>
-      </w:r>
-      <w:r>
-        <w:rPr>
-          <w:b/>
-          <w:sz w:val="24"/>
-        </w:rPr>
-        <w:t>Testing:</w:t>
-      </w:r>
-      <w:r>
-        <w:rPr>
-          <w:b/>
-          <w:spacing w:val="2"/>
-          <w:sz w:val="24"/>
-        </w:rPr>
-        <w:t xml:space="preserve"> </w:t>
-      </w:r>
-      <w:r>
-        <w:rPr>
-          <w:sz w:val="24"/>
-        </w:rPr>
-        <w:t>Individual</w:t>
-      </w:r>
-      <w:r>
-        <w:rPr>
-          <w:spacing w:val="-2"/>
-          <w:sz w:val="24"/>
-        </w:rPr>
-        <w:t xml:space="preserve"> </w:t>
-      </w:r>
-      <w:r>
-        <w:rPr>
-          <w:sz w:val="24"/>
-        </w:rPr>
-        <w:t>components</w:t>
-      </w:r>
-    </w:p>
-    <w:p>
-      <w:pPr>
-        <w:pStyle w:val="ListParagraph"/>
-        <w:numPr>
-          <w:ilvl w:val="2"/>
-          <w:numId w:val="3"/>
-        </w:numPr>
-        <w:tabs>
-          <w:tab w:val="left" w:pos="819"/>
-          <w:tab w:val="left" w:pos="820"/>
-        </w:tabs>
-        <w:spacing w:before="43"/>
-        <w:rPr>
-          <w:sz w:val="24"/>
-        </w:rPr>
-      </w:pPr>
-      <w:r>
-        <w:rPr>
-          <w:b/>
-          <w:sz w:val="24"/>
-        </w:rPr>
-        <w:t>Integration</w:t>
-      </w:r>
-      <w:r>
-        <w:rPr>
-          <w:b/>
-          <w:spacing w:val="-3"/>
-          <w:sz w:val="24"/>
-        </w:rPr>
-        <w:t xml:space="preserve"> </w:t>
-      </w:r>
-      <w:r>
-        <w:rPr>
-          <w:b/>
-          <w:sz w:val="24"/>
-        </w:rPr>
-        <w:t>Testing:</w:t>
-      </w:r>
-      <w:r>
-        <w:rPr>
-          <w:b/>
-          <w:spacing w:val="-1"/>
-          <w:sz w:val="24"/>
-        </w:rPr>
-        <w:t xml:space="preserve"> </w:t>
-      </w:r>
-      <w:r>
-        <w:rPr>
-          <w:sz w:val="24"/>
-        </w:rPr>
-        <w:t>Combined</w:t>
-      </w:r>
-      <w:r>
-        <w:rPr>
-          <w:spacing w:val="-5"/>
-          <w:sz w:val="24"/>
-        </w:rPr>
-        <w:t xml:space="preserve"> </w:t>
-      </w:r>
-      <w:r>
-        <w:rPr>
-          <w:sz w:val="24"/>
-        </w:rPr>
-        <w:t>components</w:t>
-      </w:r>
-    </w:p>
-    <w:p>
-      <w:pPr>
-        <w:pStyle w:val="ListParagraph"/>
-        <w:numPr>
-          <w:ilvl w:val="2"/>
-          <w:numId w:val="3"/>
-        </w:numPr>
-        <w:tabs>
-          <w:tab w:val="left" w:pos="819"/>
-          <w:tab w:val="left" w:pos="820"/>
-        </w:tabs>
-        <w:spacing w:before="41"/>
-        <w:rPr>
-          <w:sz w:val="24"/>
-        </w:rPr>
-      </w:pPr>
-      <w:r>
-        <w:rPr>
-          <w:b/>
-          <w:sz w:val="24"/>
-        </w:rPr>
-        <w:t>System</w:t>
-      </w:r>
-      <w:r>
-        <w:rPr>
-          <w:b/>
-          <w:spacing w:val="-5"/>
-          <w:sz w:val="24"/>
-        </w:rPr>
-        <w:t xml:space="preserve"> </w:t>
-      </w:r>
-      <w:r>
-        <w:rPr>
-          <w:b/>
-          <w:sz w:val="24"/>
-        </w:rPr>
-        <w:t xml:space="preserve">Testing: </w:t>
-      </w:r>
-      <w:r>
-        <w:rPr>
-          <w:sz w:val="24"/>
-        </w:rPr>
-        <w:t>Complete system</w:t>
-      </w:r>
-      <w:r>
-        <w:rPr>
-          <w:spacing w:val="-2"/>
-          <w:sz w:val="24"/>
-        </w:rPr>
-        <w:t xml:space="preserve"> </w:t>
-      </w:r>
-      <w:r>
-        <w:rPr>
-          <w:sz w:val="24"/>
-        </w:rPr>
-        <w:t>functionality</w:t>
-      </w:r>
-    </w:p>
-    <w:p>
-      <w:pPr>
-        <w:pStyle w:val="ListParagraph"/>
-        <w:numPr>
-          <w:ilvl w:val="2"/>
-          <w:numId w:val="3"/>
-        </w:numPr>
-        <w:tabs>
-          <w:tab w:val="left" w:pos="819"/>
-          <w:tab w:val="left" w:pos="820"/>
-        </w:tabs>
-        <w:spacing w:before="41"/>
-        <w:rPr>
-          <w:sz w:val="24"/>
-        </w:rPr>
-      </w:pPr>
-      <w:r>
-        <w:rPr>
-          <w:b/>
-          <w:sz w:val="24"/>
-        </w:rPr>
-        <w:t>User</w:t>
-      </w:r>
-      <w:r>
-        <w:rPr>
-          <w:b/>
-          <w:spacing w:val="-5"/>
-          <w:sz w:val="24"/>
-        </w:rPr>
-        <w:t xml:space="preserve"> </w:t>
-      </w:r>
-      <w:r>
-        <w:rPr>
-          <w:b/>
-          <w:sz w:val="24"/>
-        </w:rPr>
-        <w:t>Acceptance</w:t>
-      </w:r>
-      <w:r>
-        <w:rPr>
-          <w:b/>
-          <w:spacing w:val="-2"/>
-          <w:sz w:val="24"/>
-        </w:rPr>
-        <w:t xml:space="preserve"> </w:t>
-      </w:r>
-      <w:r>
-        <w:rPr>
-          <w:b/>
-          <w:sz w:val="24"/>
-        </w:rPr>
-        <w:t>Testing</w:t>
-      </w:r>
-      <w:r>
-        <w:rPr>
-          <w:b/>
-          <w:spacing w:val="-2"/>
-          <w:sz w:val="24"/>
-        </w:rPr>
-        <w:t xml:space="preserve"> </w:t>
-      </w:r>
-      <w:r>
-        <w:rPr>
-          <w:b/>
-          <w:sz w:val="24"/>
-        </w:rPr>
-        <w:t>(UAT):</w:t>
-      </w:r>
-      <w:r>
-        <w:rPr>
-          <w:b/>
-          <w:spacing w:val="2"/>
-          <w:sz w:val="24"/>
-        </w:rPr>
-        <w:t xml:space="preserve"> </w:t>
-      </w:r>
-      <w:r>
-        <w:rPr>
-          <w:sz w:val="24"/>
-        </w:rPr>
-        <w:t>Ensures</w:t>
-      </w:r>
-      <w:r>
-        <w:rPr>
-          <w:spacing w:val="-2"/>
-          <w:sz w:val="24"/>
-        </w:rPr>
-        <w:t xml:space="preserve"> </w:t>
-      </w:r>
-      <w:r>
-        <w:rPr>
-          <w:sz w:val="24"/>
-        </w:rPr>
-        <w:t>system</w:t>
-      </w:r>
-      <w:r>
-        <w:rPr>
-          <w:spacing w:val="1"/>
-          <w:sz w:val="24"/>
-        </w:rPr>
-        <w:t xml:space="preserve"> </w:t>
-      </w:r>
-      <w:r>
-        <w:rPr>
-          <w:sz w:val="24"/>
-        </w:rPr>
-        <w:t>meets</w:t>
-      </w:r>
-      <w:r>
-        <w:rPr>
-          <w:spacing w:val="-2"/>
-          <w:sz w:val="24"/>
-        </w:rPr>
-        <w:t xml:space="preserve"> </w:t>
-      </w:r>
-      <w:r>
-        <w:rPr>
-          <w:sz w:val="24"/>
-        </w:rPr>
-        <w:t>user</w:t>
-      </w:r>
-      <w:r>
-        <w:rPr>
-          <w:spacing w:val="-5"/>
-          <w:sz w:val="24"/>
-        </w:rPr>
-        <w:t xml:space="preserve"> </w:t>
-      </w:r>
-      <w:r>
-        <w:rPr>
-          <w:sz w:val="24"/>
-        </w:rPr>
-        <w:t>requirements</w:t>
-      </w:r>
     </w:p>
     <w:p>
       <w:pPr>
@@ -6994,239 +3995,6 @@
     </w:p>
     <w:p>
       <w:pPr>
-        <w:pStyle w:val="ListParagraph"/>
-        <w:numPr>
-          <w:ilvl w:val="2"/>
-          <w:numId w:val="2"/>
-        </w:numPr>
-        <w:tabs>
-          <w:tab w:val="left" w:pos="819"/>
-          <w:tab w:val="left" w:pos="820"/>
-        </w:tabs>
-        <w:spacing w:before="1"/>
-        <w:rPr>
-          <w:sz w:val="24"/>
-        </w:rPr>
-      </w:pPr>
-      <w:r>
-        <w:rPr>
-          <w:sz w:val="24"/>
-        </w:rPr>
-        <w:t>Initial</w:t>
-      </w:r>
-      <w:r>
-        <w:rPr>
-          <w:spacing w:val="-3"/>
-          <w:sz w:val="24"/>
-        </w:rPr>
-        <w:t xml:space="preserve"> </w:t>
-      </w:r>
-      <w:r>
-        <w:rPr>
-          <w:sz w:val="24"/>
-        </w:rPr>
-        <w:t>version</w:t>
-      </w:r>
-      <w:r>
-        <w:rPr>
-          <w:spacing w:val="-2"/>
-          <w:sz w:val="24"/>
-        </w:rPr>
-        <w:t xml:space="preserve"> </w:t>
-      </w:r>
-      <w:r>
-        <w:rPr>
-          <w:sz w:val="24"/>
-        </w:rPr>
-        <w:t>lacks</w:t>
-      </w:r>
-      <w:r>
-        <w:rPr>
-          <w:spacing w:val="-2"/>
-          <w:sz w:val="24"/>
-        </w:rPr>
-        <w:t xml:space="preserve"> </w:t>
-      </w:r>
-      <w:r>
-        <w:rPr>
-          <w:sz w:val="24"/>
-        </w:rPr>
-        <w:t>advanced</w:t>
-      </w:r>
-      <w:r>
-        <w:rPr>
-          <w:spacing w:val="-4"/>
-          <w:sz w:val="24"/>
-        </w:rPr>
-        <w:t xml:space="preserve"> </w:t>
-      </w:r>
-      <w:r>
-        <w:rPr>
-          <w:sz w:val="24"/>
-        </w:rPr>
-        <w:t>AI</w:t>
-      </w:r>
-      <w:r>
-        <w:rPr>
-          <w:spacing w:val="-1"/>
-          <w:sz w:val="24"/>
-        </w:rPr>
-        <w:t xml:space="preserve"> </w:t>
-      </w:r>
-      <w:r>
-        <w:rPr>
-          <w:sz w:val="24"/>
-        </w:rPr>
-        <w:t>features.</w:t>
-      </w:r>
-    </w:p>
-    <w:p>
-      <w:pPr>
-        <w:pStyle w:val="ListParagraph"/>
-        <w:numPr>
-          <w:ilvl w:val="2"/>
-          <w:numId w:val="2"/>
-        </w:numPr>
-        <w:tabs>
-          <w:tab w:val="left" w:pos="819"/>
-          <w:tab w:val="left" w:pos="820"/>
-        </w:tabs>
-        <w:spacing w:before="40"/>
-        <w:rPr>
-          <w:sz w:val="24"/>
-        </w:rPr>
-      </w:pPr>
-      <w:r>
-        <w:rPr>
-          <w:sz w:val="24"/>
-        </w:rPr>
-        <w:t>Requires</w:t>
-      </w:r>
-      <w:r>
-        <w:rPr>
-          <w:spacing w:val="-5"/>
-          <w:sz w:val="24"/>
-        </w:rPr>
-        <w:t xml:space="preserve"> </w:t>
-      </w:r>
-      <w:r>
-        <w:rPr>
-          <w:sz w:val="24"/>
-        </w:rPr>
-        <w:t>internet</w:t>
-      </w:r>
-      <w:r>
-        <w:rPr>
-          <w:spacing w:val="-4"/>
-          <w:sz w:val="24"/>
-        </w:rPr>
-        <w:t xml:space="preserve"> </w:t>
-      </w:r>
-      <w:r>
-        <w:rPr>
-          <w:sz w:val="24"/>
-        </w:rPr>
-        <w:t>connectivity.</w:t>
-      </w:r>
-    </w:p>
-    <w:p>
-      <w:pPr>
-        <w:pStyle w:val="ListParagraph"/>
-        <w:numPr>
-          <w:ilvl w:val="2"/>
-          <w:numId w:val="2"/>
-        </w:numPr>
-        <w:tabs>
-          <w:tab w:val="left" w:pos="819"/>
-          <w:tab w:val="left" w:pos="820"/>
-        </w:tabs>
-        <w:spacing w:before="41"/>
-        <w:rPr>
-          <w:sz w:val="24"/>
-        </w:rPr>
-      </w:pPr>
-      <w:r>
-        <w:rPr>
-          <w:sz w:val="24"/>
-        </w:rPr>
-        <w:t>Continuous</w:t>
-      </w:r>
-      <w:r>
-        <w:rPr>
-          <w:spacing w:val="-5"/>
-          <w:sz w:val="24"/>
-        </w:rPr>
-        <w:t xml:space="preserve"> </w:t>
-      </w:r>
-      <w:r>
-        <w:rPr>
-          <w:sz w:val="24"/>
-        </w:rPr>
-        <w:t>updates</w:t>
-      </w:r>
-      <w:r>
-        <w:rPr>
-          <w:spacing w:val="-4"/>
-          <w:sz w:val="24"/>
-        </w:rPr>
-        <w:t xml:space="preserve"> </w:t>
-      </w:r>
-      <w:r>
-        <w:rPr>
-          <w:sz w:val="24"/>
-        </w:rPr>
-        <w:t>and</w:t>
-      </w:r>
-      <w:r>
-        <w:rPr>
-          <w:spacing w:val="-4"/>
-          <w:sz w:val="24"/>
-        </w:rPr>
-        <w:t xml:space="preserve"> </w:t>
-      </w:r>
-      <w:r>
-        <w:rPr>
-          <w:sz w:val="24"/>
-        </w:rPr>
-        <w:t>maintenance</w:t>
-      </w:r>
-      <w:r>
-        <w:rPr>
-          <w:spacing w:val="-1"/>
-          <w:sz w:val="24"/>
-        </w:rPr>
-        <w:t xml:space="preserve"> </w:t>
-      </w:r>
-      <w:r>
-        <w:rPr>
-          <w:sz w:val="24"/>
-        </w:rPr>
-        <w:t>are</w:t>
-      </w:r>
-      <w:r>
-        <w:rPr>
-          <w:spacing w:val="-4"/>
-          <w:sz w:val="24"/>
-        </w:rPr>
-        <w:t xml:space="preserve"> </w:t>
-      </w:r>
-      <w:r>
-        <w:rPr>
-          <w:sz w:val="24"/>
-        </w:rPr>
-        <w:t>necessary.</w:t>
-      </w:r>
-    </w:p>
-    <w:p>
-      <w:pPr>
-        <w:pStyle w:val="BodyText"/>
-        <w:rPr>
-          <w:sz w:val="28"/>
-        </w:rPr>
-      </w:pPr>
-    </w:p>
-    <w:p>
-      <w:pPr>
         <w:pStyle w:val="Heading3"/>
         <w:numPr>
           <w:ilvl w:val="1"/>
@@ -7253,305 +4021,6 @@
     <w:p>
       <w:pPr>
         <w:pStyle w:val="BodyText"/>
-        <w:spacing w:before="4"/>
-        <w:rPr>
-          <w:b/>
-        </w:rPr>
-      </w:pPr>
-    </w:p>
-    <w:p>
-      <w:pPr>
-        <w:pStyle w:val="ListParagraph"/>
-        <w:numPr>
-          <w:ilvl w:val="2"/>
-          <w:numId w:val="2"/>
-        </w:numPr>
-        <w:tabs>
-          <w:tab w:val="left" w:pos="819"/>
-          <w:tab w:val="left" w:pos="820"/>
-        </w:tabs>
-        <w:spacing w:before="1"/>
-        <w:rPr>
-          <w:sz w:val="24"/>
-        </w:rPr>
-      </w:pPr>
-      <w:r>
-        <w:rPr>
-          <w:sz w:val="24"/>
-        </w:rPr>
-        <w:t>Integration</w:t>
-      </w:r>
-      <w:r>
-        <w:rPr>
-          <w:spacing w:val="-2"/>
-          <w:sz w:val="24"/>
-        </w:rPr>
-        <w:t xml:space="preserve"> </w:t>
-      </w:r>
-      <w:r>
-        <w:rPr>
-          <w:sz w:val="24"/>
-        </w:rPr>
-        <w:t>of</w:t>
-      </w:r>
-      <w:r>
-        <w:rPr>
-          <w:spacing w:val="-2"/>
-          <w:sz w:val="24"/>
-        </w:rPr>
-        <w:t xml:space="preserve"> </w:t>
-      </w:r>
-      <w:r>
-        <w:rPr>
-          <w:sz w:val="24"/>
-        </w:rPr>
-        <w:t>AI</w:t>
-      </w:r>
-      <w:r>
-        <w:rPr>
-          <w:spacing w:val="-5"/>
-          <w:sz w:val="24"/>
-        </w:rPr>
-        <w:t xml:space="preserve"> </w:t>
-      </w:r>
-      <w:r>
-        <w:rPr>
-          <w:sz w:val="24"/>
-        </w:rPr>
-        <w:t>for</w:t>
-      </w:r>
-      <w:r>
-        <w:rPr>
-          <w:spacing w:val="-4"/>
-          <w:sz w:val="24"/>
-        </w:rPr>
-        <w:t xml:space="preserve"> </w:t>
-      </w:r>
-      <w:r>
-        <w:rPr>
-          <w:sz w:val="24"/>
-        </w:rPr>
-        <w:t>personalized</w:t>
-      </w:r>
-      <w:r>
-        <w:rPr>
-          <w:spacing w:val="-2"/>
-          <w:sz w:val="24"/>
-        </w:rPr>
-        <w:t xml:space="preserve"> </w:t>
-      </w:r>
-      <w:r>
-        <w:rPr>
-          <w:sz w:val="24"/>
-        </w:rPr>
-        <w:t>recommendations.</w:t>
-      </w:r>
-    </w:p>
-    <w:p>
-      <w:pPr>
-        <w:pStyle w:val="ListParagraph"/>
-        <w:numPr>
-          <w:ilvl w:val="2"/>
-          <w:numId w:val="2"/>
-        </w:numPr>
-        <w:tabs>
-          <w:tab w:val="left" w:pos="819"/>
-          <w:tab w:val="left" w:pos="820"/>
-        </w:tabs>
-        <w:spacing w:before="40"/>
-        <w:rPr>
-          <w:sz w:val="24"/>
-        </w:rPr>
-      </w:pPr>
-      <w:r>
-        <w:rPr>
-          <w:sz w:val="24"/>
-        </w:rPr>
-        <w:t>Development</w:t>
-      </w:r>
-      <w:r>
-        <w:rPr>
-          <w:spacing w:val="-3"/>
-          <w:sz w:val="24"/>
-        </w:rPr>
-        <w:t xml:space="preserve"> </w:t>
-      </w:r>
-      <w:r>
-        <w:rPr>
-          <w:sz w:val="24"/>
-        </w:rPr>
-        <w:t>of</w:t>
-      </w:r>
-      <w:r>
-        <w:rPr>
-          <w:spacing w:val="-2"/>
-          <w:sz w:val="24"/>
-        </w:rPr>
-        <w:t xml:space="preserve"> </w:t>
-      </w:r>
-      <w:r>
-        <w:rPr>
-          <w:sz w:val="24"/>
-        </w:rPr>
-        <w:t>mobile</w:t>
-      </w:r>
-      <w:r>
-        <w:rPr>
-          <w:spacing w:val="-3"/>
-          <w:sz w:val="24"/>
-        </w:rPr>
-        <w:t xml:space="preserve"> </w:t>
-      </w:r>
-      <w:r>
-        <w:rPr>
-          <w:sz w:val="24"/>
-        </w:rPr>
-        <w:t>applications</w:t>
-      </w:r>
-      <w:r>
-        <w:rPr>
-          <w:spacing w:val="-2"/>
-          <w:sz w:val="24"/>
-        </w:rPr>
-        <w:t xml:space="preserve"> </w:t>
-      </w:r>
-      <w:r>
-        <w:rPr>
-          <w:sz w:val="24"/>
-        </w:rPr>
-        <w:t>for</w:t>
-      </w:r>
-      <w:r>
-        <w:rPr>
-          <w:spacing w:val="-3"/>
-          <w:sz w:val="24"/>
-        </w:rPr>
-        <w:t xml:space="preserve"> </w:t>
-      </w:r>
-      <w:r>
-        <w:rPr>
-          <w:sz w:val="24"/>
-        </w:rPr>
-        <w:t>Android</w:t>
-      </w:r>
-      <w:r>
-        <w:rPr>
-          <w:spacing w:val="-2"/>
-          <w:sz w:val="24"/>
-        </w:rPr>
-        <w:t xml:space="preserve"> </w:t>
-      </w:r>
-      <w:r>
-        <w:rPr>
-          <w:sz w:val="24"/>
-        </w:rPr>
-        <w:t>and</w:t>
-      </w:r>
-      <w:r>
-        <w:rPr>
-          <w:spacing w:val="-2"/>
-          <w:sz w:val="24"/>
-        </w:rPr>
-        <w:t xml:space="preserve"> </w:t>
-      </w:r>
-      <w:r>
-        <w:rPr>
-          <w:sz w:val="24"/>
-        </w:rPr>
-        <w:t>iOS.</w:t>
-      </w:r>
-    </w:p>
-    <w:p>
-      <w:pPr>
-        <w:pStyle w:val="ListParagraph"/>
-        <w:numPr>
-          <w:ilvl w:val="2"/>
-          <w:numId w:val="2"/>
-        </w:numPr>
-        <w:tabs>
-          <w:tab w:val="left" w:pos="819"/>
-          <w:tab w:val="left" w:pos="820"/>
-        </w:tabs>
-        <w:spacing w:before="41"/>
-        <w:rPr>
-          <w:sz w:val="24"/>
-        </w:rPr>
-      </w:pPr>
-      <w:r>
-        <w:rPr>
-          <w:sz w:val="24"/>
-        </w:rPr>
-        <w:t>Support</w:t>
-      </w:r>
-      <w:r>
-        <w:rPr>
-          <w:spacing w:val="-3"/>
-          <w:sz w:val="24"/>
-        </w:rPr>
-        <w:t xml:space="preserve"> </w:t>
-      </w:r>
-      <w:r>
-        <w:rPr>
-          <w:sz w:val="24"/>
-        </w:rPr>
-        <w:t>for</w:t>
-      </w:r>
-      <w:r>
-        <w:rPr>
-          <w:spacing w:val="-3"/>
-          <w:sz w:val="24"/>
-        </w:rPr>
-        <w:t xml:space="preserve"> </w:t>
-      </w:r>
-      <w:r>
-        <w:rPr>
-          <w:sz w:val="24"/>
-        </w:rPr>
-        <w:t>multiple</w:t>
-      </w:r>
-      <w:r>
-        <w:rPr>
-          <w:spacing w:val="-2"/>
-          <w:sz w:val="24"/>
-        </w:rPr>
-        <w:t xml:space="preserve"> </w:t>
-      </w:r>
-      <w:r>
-        <w:rPr>
-          <w:sz w:val="24"/>
-        </w:rPr>
-        <w:t>languages</w:t>
-      </w:r>
-      <w:r>
-        <w:rPr>
-          <w:spacing w:val="-3"/>
-          <w:sz w:val="24"/>
-        </w:rPr>
-        <w:t xml:space="preserve"> </w:t>
-      </w:r>
-      <w:r>
-        <w:rPr>
-          <w:sz w:val="24"/>
-        </w:rPr>
-        <w:t>and</w:t>
-      </w:r>
-      <w:r>
-        <w:rPr>
-          <w:spacing w:val="-2"/>
-          <w:sz w:val="24"/>
-        </w:rPr>
-        <w:t xml:space="preserve"> </w:t>
-      </w:r>
-      <w:r>
-        <w:rPr>
-          <w:sz w:val="24"/>
-        </w:rPr>
-        <w:t>currencies.</w:t>
-      </w:r>
-    </w:p>
-    <w:p>
-      <w:pPr>
-        <w:pStyle w:val="BodyText"/>
         <w:rPr>
           <w:sz w:val="28"/>
         </w:rPr>
@@ -7589,223 +4058,7 @@
         <w:ind w:left="100" w:right="103"/>
       </w:pPr>
       <w:r>
-        <w:t>This</w:t>
-      </w:r>
-      <w:r>
-        <w:rPr>
-          <w:spacing w:val="5"/>
-        </w:rPr>
-        <w:t xml:space="preserve"> </w:t>
-      </w:r>
-      <w:r>
-        <w:t>project</w:t>
-      </w:r>
-      <w:r>
-        <w:rPr>
-          <w:spacing w:val="5"/>
-        </w:rPr>
-        <w:t xml:space="preserve"> </w:t>
-      </w:r>
-      <w:r>
-        <w:t>aims</w:t>
-      </w:r>
-      <w:r>
-        <w:rPr>
-          <w:spacing w:val="8"/>
-        </w:rPr>
-        <w:t xml:space="preserve"> </w:t>
-      </w:r>
-      <w:r>
-        <w:t>to</w:t>
-      </w:r>
-      <w:r>
-        <w:rPr>
-          <w:spacing w:val="5"/>
-        </w:rPr>
-        <w:t xml:space="preserve"> </w:t>
-      </w:r>
-      <w:r>
-        <w:t>create</w:t>
-      </w:r>
-      <w:r>
-        <w:rPr>
-          <w:spacing w:val="6"/>
-        </w:rPr>
-        <w:t xml:space="preserve"> </w:t>
-      </w:r>
-      <w:r>
-        <w:t>an</w:t>
-      </w:r>
-      <w:r>
-        <w:rPr>
-          <w:spacing w:val="5"/>
-        </w:rPr>
-        <w:t xml:space="preserve"> </w:t>
-      </w:r>
-      <w:r>
-        <w:t>efficient</w:t>
-      </w:r>
-      <w:r>
-        <w:rPr>
-          <w:spacing w:val="6"/>
-        </w:rPr>
-        <w:t xml:space="preserve"> </w:t>
-      </w:r>
-      <w:r>
-        <w:t>and</w:t>
-      </w:r>
-      <w:r>
-        <w:rPr>
-          <w:spacing w:val="5"/>
-        </w:rPr>
-        <w:t xml:space="preserve"> </w:t>
-      </w:r>
-      <w:r>
-        <w:t>user-friendly</w:t>
-      </w:r>
-      <w:r>
-        <w:rPr>
-          <w:spacing w:val="1"/>
-        </w:rPr>
-        <w:t xml:space="preserve"> </w:t>
-      </w:r>
-      <w:r>
-        <w:t>online</w:t>
-      </w:r>
-      <w:r>
-        <w:rPr>
-          <w:spacing w:val="2"/>
-        </w:rPr>
-        <w:t xml:space="preserve"> </w:t>
-      </w:r>
-      <w:r>
-        <w:t>food</w:t>
-      </w:r>
-      <w:r>
-        <w:rPr>
-          <w:spacing w:val="6"/>
-        </w:rPr>
-        <w:t xml:space="preserve"> </w:t>
-      </w:r>
-      <w:r>
-        <w:t>delivery system,</w:t>
-      </w:r>
-      <w:r>
-        <w:rPr>
-          <w:spacing w:val="6"/>
-        </w:rPr>
-        <w:t xml:space="preserve"> </w:t>
-      </w:r>
-      <w:r>
-        <w:t>addressing</w:t>
-      </w:r>
-      <w:r>
-        <w:rPr>
-          <w:spacing w:val="-57"/>
-        </w:rPr>
-        <w:t xml:space="preserve"> </w:t>
-      </w:r>
-      <w:r>
-        <w:t>current</w:t>
-      </w:r>
-      <w:r>
-        <w:rPr>
-          <w:spacing w:val="-2"/>
-        </w:rPr>
-        <w:t xml:space="preserve"> </w:t>
-      </w:r>
-      <w:r>
-        <w:t>market</w:t>
-      </w:r>
-      <w:r>
-        <w:rPr>
-          <w:spacing w:val="1"/>
-        </w:rPr>
-        <w:t xml:space="preserve"> </w:t>
-      </w:r>
-      <w:r>
-        <w:t>gaps</w:t>
-      </w:r>
-      <w:r>
-        <w:rPr>
-          <w:spacing w:val="1"/>
-        </w:rPr>
-        <w:t xml:space="preserve"> </w:t>
-      </w:r>
-      <w:r>
-        <w:t>and</w:t>
-      </w:r>
-      <w:r>
-        <w:rPr>
-          <w:spacing w:val="1"/>
-        </w:rPr>
-        <w:t xml:space="preserve"> </w:t>
-      </w:r>
-      <w:r>
-        <w:t>enhancing</w:t>
-      </w:r>
-      <w:r>
-        <w:rPr>
-          <w:spacing w:val="-4"/>
-        </w:rPr>
-        <w:t xml:space="preserve"> </w:t>
-      </w:r>
-      <w:r>
-        <w:t>user</w:t>
-      </w:r>
-      <w:r>
-        <w:rPr>
-          <w:spacing w:val="-2"/>
-        </w:rPr>
-        <w:t xml:space="preserve"> </w:t>
-      </w:r>
-      <w:r>
-        <w:t>experience</w:t>
-      </w:r>
-      <w:r>
-        <w:rPr>
-          <w:spacing w:val="-4"/>
-        </w:rPr>
-        <w:t xml:space="preserve"> </w:t>
-      </w:r>
-      <w:r>
-        <w:t>for</w:t>
-      </w:r>
-      <w:r>
-        <w:rPr>
-          <w:spacing w:val="-2"/>
-        </w:rPr>
-        <w:t xml:space="preserve"> </w:t>
-      </w:r>
-      <w:r>
-        <w:t>both</w:t>
-      </w:r>
-      <w:r>
-        <w:rPr>
-          <w:spacing w:val="-2"/>
-        </w:rPr>
-        <w:t xml:space="preserve"> </w:t>
-      </w:r>
-      <w:r>
-        <w:t>customers</w:t>
-      </w:r>
-      <w:r>
-        <w:rPr>
-          <w:spacing w:val="1"/>
-        </w:rPr>
-        <w:t xml:space="preserve"> </w:t>
-      </w:r>
-      <w:r>
-        <w:t>and</w:t>
-      </w:r>
-      <w:r>
-        <w:rPr>
-          <w:spacing w:val="1"/>
-        </w:rPr>
-        <w:t xml:space="preserve"> </w:t>
-      </w:r>
-      <w:r>
-        <w:t>restaurants.</w:t>
+        <w:t>.</w:t>
       </w:r>
     </w:p>
     <w:p>
@@ -7839,304 +4092,6 @@
           <w:b/>
         </w:rPr>
       </w:pPr>
-    </w:p>
-    <w:p>
-      <w:pPr>
-        <w:pStyle w:val="ListParagraph"/>
-        <w:numPr>
-          <w:ilvl w:val="2"/>
-          <w:numId w:val="2"/>
-        </w:numPr>
-        <w:tabs>
-          <w:tab w:val="left" w:pos="819"/>
-          <w:tab w:val="left" w:pos="820"/>
-        </w:tabs>
-        <w:spacing w:before="0"/>
-        <w:rPr>
-          <w:sz w:val="24"/>
-        </w:rPr>
-      </w:pPr>
-      <w:r>
-        <w:rPr>
-          <w:sz w:val="24"/>
-        </w:rPr>
-        <w:t>"E-commerce</w:t>
-      </w:r>
-      <w:r>
-        <w:rPr>
-          <w:spacing w:val="-3"/>
-          <w:sz w:val="24"/>
-        </w:rPr>
-        <w:t xml:space="preserve"> </w:t>
-      </w:r>
-      <w:r>
-        <w:rPr>
-          <w:sz w:val="24"/>
-        </w:rPr>
-        <w:t>Systems,"</w:t>
-      </w:r>
-      <w:r>
-        <w:rPr>
-          <w:spacing w:val="2"/>
-          <w:sz w:val="24"/>
-        </w:rPr>
-        <w:t xml:space="preserve"> </w:t>
-      </w:r>
-      <w:r>
-        <w:rPr>
-          <w:sz w:val="24"/>
-        </w:rPr>
-        <w:t>John</w:t>
-      </w:r>
-      <w:r>
-        <w:rPr>
-          <w:spacing w:val="-3"/>
-          <w:sz w:val="24"/>
-        </w:rPr>
-        <w:t xml:space="preserve"> </w:t>
-      </w:r>
-      <w:r>
-        <w:rPr>
-          <w:sz w:val="24"/>
-        </w:rPr>
-        <w:t>Wiley</w:t>
-      </w:r>
-      <w:r>
-        <w:rPr>
-          <w:spacing w:val="-5"/>
-          <w:sz w:val="24"/>
-        </w:rPr>
-        <w:t xml:space="preserve"> </w:t>
-      </w:r>
-      <w:r>
-        <w:rPr>
-          <w:sz w:val="24"/>
-        </w:rPr>
-        <w:t>&amp;</w:t>
-      </w:r>
-      <w:r>
-        <w:rPr>
-          <w:spacing w:val="-2"/>
-          <w:sz w:val="24"/>
-        </w:rPr>
-        <w:t xml:space="preserve"> </w:t>
-      </w:r>
-      <w:r>
-        <w:rPr>
-          <w:sz w:val="24"/>
-        </w:rPr>
-        <w:t>Sons,</w:t>
-      </w:r>
-      <w:r>
-        <w:rPr>
-          <w:spacing w:val="-1"/>
-          <w:sz w:val="24"/>
-        </w:rPr>
-        <w:t xml:space="preserve"> </w:t>
-      </w:r>
-      <w:r>
-        <w:rPr>
-          <w:sz w:val="24"/>
-        </w:rPr>
-        <w:t>2021.</w:t>
-      </w:r>
-    </w:p>
-    <w:p>
-      <w:pPr>
-        <w:pStyle w:val="ListParagraph"/>
-        <w:numPr>
-          <w:ilvl w:val="2"/>
-          <w:numId w:val="2"/>
-        </w:numPr>
-        <w:tabs>
-          <w:tab w:val="left" w:pos="819"/>
-          <w:tab w:val="left" w:pos="820"/>
-        </w:tabs>
-        <w:spacing w:before="0"/>
-        <w:rPr>
-          <w:sz w:val="24"/>
-        </w:rPr>
-      </w:pPr>
-      <w:r>
-        <w:rPr>
-          <w:sz w:val="24"/>
-        </w:rPr>
-        <w:t>"Web</w:t>
-      </w:r>
-      <w:r>
-        <w:rPr>
-          <w:spacing w:val="-3"/>
-          <w:sz w:val="24"/>
-        </w:rPr>
-        <w:t xml:space="preserve"> </w:t>
-      </w:r>
-      <w:r>
-        <w:rPr>
-          <w:sz w:val="24"/>
-        </w:rPr>
-        <w:t>Application</w:t>
-      </w:r>
-      <w:r>
-        <w:rPr>
-          <w:spacing w:val="-3"/>
-          <w:sz w:val="24"/>
-        </w:rPr>
-        <w:t xml:space="preserve"> </w:t>
-      </w:r>
-      <w:r>
-        <w:rPr>
-          <w:sz w:val="24"/>
-        </w:rPr>
-        <w:t>Development,"</w:t>
-      </w:r>
-      <w:r>
-        <w:rPr>
-          <w:spacing w:val="-5"/>
-          <w:sz w:val="24"/>
-        </w:rPr>
-        <w:t xml:space="preserve"> </w:t>
-      </w:r>
-      <w:r>
-        <w:rPr>
-          <w:sz w:val="24"/>
-        </w:rPr>
-        <w:t>McGraw-Hill,</w:t>
-      </w:r>
-      <w:r>
-        <w:rPr>
-          <w:spacing w:val="-3"/>
-          <w:sz w:val="24"/>
-        </w:rPr>
-        <w:t xml:space="preserve"> </w:t>
-      </w:r>
-      <w:r>
-        <w:rPr>
-          <w:sz w:val="24"/>
-        </w:rPr>
-        <w:t>2020.</w:t>
-      </w:r>
-    </w:p>
-    <w:p>
-      <w:pPr>
-        <w:pStyle w:val="ListParagraph"/>
-        <w:numPr>
-          <w:ilvl w:val="2"/>
-          <w:numId w:val="2"/>
-        </w:numPr>
-        <w:tabs>
-          <w:tab w:val="left" w:pos="819"/>
-          <w:tab w:val="left" w:pos="820"/>
-        </w:tabs>
-        <w:spacing w:before="0"/>
-        <w:rPr>
-          <w:sz w:val="24"/>
-        </w:rPr>
-      </w:pPr>
-      <w:r>
-        <w:rPr>
-          <w:sz w:val="24"/>
-        </w:rPr>
-        <w:t>Uber</w:t>
-      </w:r>
-      <w:r>
-        <w:rPr>
-          <w:spacing w:val="-3"/>
-          <w:sz w:val="24"/>
-        </w:rPr>
-        <w:t xml:space="preserve"> </w:t>
-      </w:r>
-      <w:r>
-        <w:rPr>
-          <w:sz w:val="24"/>
-        </w:rPr>
-        <w:t>Eats,</w:t>
-      </w:r>
-      <w:r>
-        <w:rPr>
-          <w:spacing w:val="-2"/>
-          <w:sz w:val="24"/>
-        </w:rPr>
-        <w:t xml:space="preserve"> </w:t>
-      </w:r>
-      <w:proofErr w:type="spellStart"/>
-      <w:r>
-        <w:rPr>
-          <w:sz w:val="24"/>
-        </w:rPr>
-        <w:t>DoorDash</w:t>
-      </w:r>
-      <w:proofErr w:type="spellEnd"/>
-      <w:r>
-        <w:rPr>
-          <w:sz w:val="24"/>
-        </w:rPr>
-        <w:t>,</w:t>
-      </w:r>
-      <w:r>
-        <w:rPr>
-          <w:spacing w:val="-3"/>
-          <w:sz w:val="24"/>
-        </w:rPr>
-        <w:t xml:space="preserve"> </w:t>
-      </w:r>
-      <w:r>
-        <w:rPr>
-          <w:sz w:val="24"/>
-        </w:rPr>
-        <w:t>Grubhub</w:t>
-      </w:r>
-      <w:r>
-        <w:rPr>
-          <w:spacing w:val="-2"/>
-          <w:sz w:val="24"/>
-        </w:rPr>
-        <w:t xml:space="preserve"> </w:t>
-      </w:r>
-      <w:r>
-        <w:rPr>
-          <w:sz w:val="24"/>
-        </w:rPr>
-        <w:t>websites</w:t>
-      </w:r>
-      <w:r>
-        <w:rPr>
-          <w:spacing w:val="-5"/>
-          <w:sz w:val="24"/>
-        </w:rPr>
-        <w:t xml:space="preserve"> </w:t>
-      </w:r>
-      <w:r>
-        <w:rPr>
-          <w:sz w:val="24"/>
-        </w:rPr>
-        <w:t>for</w:t>
-      </w:r>
-      <w:r>
-        <w:rPr>
-          <w:spacing w:val="-2"/>
-          <w:sz w:val="24"/>
-        </w:rPr>
-        <w:t xml:space="preserve"> </w:t>
-      </w:r>
-      <w:r>
-        <w:rPr>
-          <w:sz w:val="24"/>
-        </w:rPr>
-        <w:t>feature</w:t>
-      </w:r>
-      <w:r>
-        <w:rPr>
-          <w:spacing w:val="-3"/>
-          <w:sz w:val="24"/>
-        </w:rPr>
-        <w:t xml:space="preserve"> </w:t>
-      </w:r>
-      <w:r>
-        <w:rPr>
-          <w:sz w:val="24"/>
-        </w:rPr>
-        <w:t>analysis.</w:t>
-      </w:r>
     </w:p>
     <w:p>
       <w:pPr>
@@ -8190,7 +4145,7 @@
       </w:rPr>
     </w:pPr>
     <w:r>
-      <w:pict>
+      <w:pict w14:anchorId="5864CD52">
         <v:shapetype id="_x0000_t202" coordsize="21600,21600" o:spt="202" path="m,l,21600r21600,l21600,xe">
           <v:stroke joinstyle="miter"/>
           <v:path gradientshapeok="t" o:connecttype="rect"/>
@@ -8241,7 +4196,7 @@
       </w:pict>
     </w:r>
     <w:r>
-      <w:pict>
+      <w:pict w14:anchorId="2E25A83E">
         <v:shape id="_x0000_s1027" type="#_x0000_t202" style="position:absolute;left:0;text-align:left;margin-left:492.2pt;margin-top:744pt;width:51.55pt;height:13.05pt;z-index:-251655168;mso-position-horizontal-relative:page;mso-position-vertical-relative:page" filled="f" stroked="f">
           <v:textbox style="mso-next-textbox:#_x0000_s1027" inset="0,0,0,0">
             <w:txbxContent>
@@ -8350,7 +4305,7 @@
       </w:rPr>
     </w:pPr>
     <w:r>
-      <w:pict>
+      <w:pict w14:anchorId="45B8AA29">
         <v:shapetype id="_x0000_t202" coordsize="21600,21600" o:spt="202" path="m,l,21600r21600,l21600,xe">
           <v:stroke joinstyle="miter"/>
           <v:path gradientshapeok="t" o:connecttype="rect"/>
@@ -8511,7 +4466,6 @@
       <w:lvlJc w:val="left"/>
       <w:pPr>
         <w:ind w:left="370" w:hanging="271"/>
-        <w:jc w:val="left"/>
       </w:pPr>
       <w:rPr>
         <w:rFonts w:ascii="Times New Roman" w:eastAsia="Times New Roman" w:hAnsi="Times New Roman" w:cs="Times New Roman" w:hint="default"/>
@@ -8531,7 +4485,6 @@
       <w:lvlJc w:val="left"/>
       <w:pPr>
         <w:ind w:left="459" w:hanging="360"/>
-        <w:jc w:val="left"/>
       </w:pPr>
       <w:rPr>
         <w:rFonts w:ascii="Times New Roman" w:eastAsia="Times New Roman" w:hAnsi="Times New Roman" w:cs="Times New Roman" w:hint="default"/>
@@ -8657,7 +4610,6 @@
       <w:lvlJc w:val="left"/>
       <w:pPr>
         <w:ind w:left="459" w:hanging="360"/>
-        <w:jc w:val="left"/>
       </w:pPr>
       <w:rPr>
         <w:rFonts w:ascii="Times New Roman" w:eastAsia="Times New Roman" w:hAnsi="Times New Roman" w:cs="Times New Roman" w:hint="default"/>

</xml_diff>